<commit_message>
Revised readme, capstone report and jupyter
</commit_message>
<xml_diff>
--- a/capstone_report.docx
+++ b/capstone_report.docx
@@ -374,69 +374,16 @@
     <w:p>
       <w:pPr>
         <w:pStyle w:val="ListParagraph"/>
-        <w:numPr>
-          <w:ilvl w:val="0"/>
-          <w:numId w:val="29"/>
-        </w:numPr>
-        <w:spacing w:after="0" w:line="240" w:lineRule="auto"/>
-        <w:ind w:right="-360"/>
-        <w:textAlignment w:val="baseline"/>
-        <w:rPr>
-          <w:rFonts w:ascii="Times New Roman" w:eastAsia="Times New Roman" w:hAnsi="Times New Roman" w:cs="Times New Roman"/>
-          <w:color w:val="000000"/>
-          <w:kern w:val="0"/>
-          <w14:ligatures w14:val="none"/>
-        </w:rPr>
-      </w:pPr>
-      <w:r>
-        <w:rPr>
-          <w:rFonts w:ascii="Times New Roman" w:eastAsia="Times New Roman" w:hAnsi="Times New Roman" w:cs="Times New Roman"/>
-          <w:color w:val="000000"/>
-          <w:kern w:val="0"/>
-          <w14:ligatures w14:val="none"/>
-        </w:rPr>
-        <w:t xml:space="preserve">Can we classify individuals who are likely to incur </w:t>
-      </w:r>
-      <w:r>
-        <w:rPr>
-          <w:rFonts w:ascii="Times New Roman" w:eastAsia="Times New Roman" w:hAnsi="Times New Roman" w:cs="Times New Roman"/>
-          <w:b/>
-          <w:bCs/>
-          <w:color w:val="000000"/>
-          <w:kern w:val="0"/>
-          <w14:ligatures w14:val="none"/>
-        </w:rPr>
-        <w:t>high</w:t>
-      </w:r>
-      <w:r>
-        <w:rPr>
-          <w:rFonts w:ascii="Times New Roman" w:eastAsia="Times New Roman" w:hAnsi="Times New Roman" w:cs="Times New Roman"/>
-          <w:color w:val="000000"/>
-          <w:kern w:val="0"/>
-          <w14:ligatures w14:val="none"/>
-        </w:rPr>
-        <w:t xml:space="preserve"> versus </w:t>
-      </w:r>
-      <w:r>
-        <w:rPr>
-          <w:rFonts w:ascii="Times New Roman" w:eastAsia="Times New Roman" w:hAnsi="Times New Roman" w:cs="Times New Roman"/>
-          <w:b/>
-          <w:bCs/>
-          <w:color w:val="000000"/>
-          <w:kern w:val="0"/>
-          <w14:ligatures w14:val="none"/>
-        </w:rPr>
-        <w:t>low</w:t>
-      </w:r>
-      <w:r>
-        <w:rPr>
-          <w:rFonts w:ascii="Times New Roman" w:eastAsia="Times New Roman" w:hAnsi="Times New Roman" w:cs="Times New Roman"/>
-          <w:color w:val="000000"/>
-          <w:kern w:val="0"/>
-          <w14:ligatures w14:val="none"/>
-        </w:rPr>
-        <w:t xml:space="preserve"> health insurance costs?</w:t>
-      </w:r>
+        <w:spacing w:after="0" w:line="240" w:lineRule="auto"/>
+        <w:ind w:right="-360"/>
+        <w:textAlignment w:val="baseline"/>
+        <w:rPr>
+          <w:rFonts w:ascii="Times New Roman" w:eastAsia="Times New Roman" w:hAnsi="Times New Roman" w:cs="Times New Roman"/>
+          <w:color w:val="000000"/>
+          <w:kern w:val="0"/>
+          <w14:ligatures w14:val="none"/>
+        </w:rPr>
+      </w:pPr>
     </w:p>
     <w:p>
       <w:pPr>
@@ -462,6 +409,86 @@
           <w:kern w:val="0"/>
           <w14:ligatures w14:val="none"/>
         </w:rPr>
+        <w:t xml:space="preserve">Can we classify individuals who are likely to incur </w:t>
+      </w:r>
+      <w:r>
+        <w:rPr>
+          <w:rFonts w:ascii="Times New Roman" w:eastAsia="Times New Roman" w:hAnsi="Times New Roman" w:cs="Times New Roman"/>
+          <w:b/>
+          <w:bCs/>
+          <w:color w:val="000000"/>
+          <w:kern w:val="0"/>
+          <w14:ligatures w14:val="none"/>
+        </w:rPr>
+        <w:t>high</w:t>
+      </w:r>
+      <w:r>
+        <w:rPr>
+          <w:rFonts w:ascii="Times New Roman" w:eastAsia="Times New Roman" w:hAnsi="Times New Roman" w:cs="Times New Roman"/>
+          <w:color w:val="000000"/>
+          <w:kern w:val="0"/>
+          <w14:ligatures w14:val="none"/>
+        </w:rPr>
+        <w:t xml:space="preserve"> versus </w:t>
+      </w:r>
+      <w:r>
+        <w:rPr>
+          <w:rFonts w:ascii="Times New Roman" w:eastAsia="Times New Roman" w:hAnsi="Times New Roman" w:cs="Times New Roman"/>
+          <w:b/>
+          <w:bCs/>
+          <w:color w:val="000000"/>
+          <w:kern w:val="0"/>
+          <w14:ligatures w14:val="none"/>
+        </w:rPr>
+        <w:t>low</w:t>
+      </w:r>
+      <w:r>
+        <w:rPr>
+          <w:rFonts w:ascii="Times New Roman" w:eastAsia="Times New Roman" w:hAnsi="Times New Roman" w:cs="Times New Roman"/>
+          <w:color w:val="000000"/>
+          <w:kern w:val="0"/>
+          <w14:ligatures w14:val="none"/>
+        </w:rPr>
+        <w:t xml:space="preserve"> health insurance costs?</w:t>
+      </w:r>
+    </w:p>
+    <w:p>
+      <w:pPr>
+        <w:spacing w:after="0" w:line="240" w:lineRule="auto"/>
+        <w:ind w:right="-360"/>
+        <w:textAlignment w:val="baseline"/>
+        <w:rPr>
+          <w:rFonts w:ascii="Times New Roman" w:eastAsia="Times New Roman" w:hAnsi="Times New Roman" w:cs="Times New Roman"/>
+          <w:color w:val="000000"/>
+          <w:kern w:val="0"/>
+          <w14:ligatures w14:val="none"/>
+        </w:rPr>
+      </w:pPr>
+    </w:p>
+    <w:p>
+      <w:pPr>
+        <w:pStyle w:val="ListParagraph"/>
+        <w:numPr>
+          <w:ilvl w:val="0"/>
+          <w:numId w:val="29"/>
+        </w:numPr>
+        <w:spacing w:after="0" w:line="240" w:lineRule="auto"/>
+        <w:ind w:right="-360"/>
+        <w:textAlignment w:val="baseline"/>
+        <w:rPr>
+          <w:rFonts w:ascii="Times New Roman" w:eastAsia="Times New Roman" w:hAnsi="Times New Roman" w:cs="Times New Roman"/>
+          <w:color w:val="000000"/>
+          <w:kern w:val="0"/>
+          <w14:ligatures w14:val="none"/>
+        </w:rPr>
+      </w:pPr>
+      <w:r>
+        <w:rPr>
+          <w:rFonts w:ascii="Times New Roman" w:eastAsia="Times New Roman" w:hAnsi="Times New Roman" w:cs="Times New Roman"/>
+          <w:color w:val="000000"/>
+          <w:kern w:val="0"/>
+          <w14:ligatures w14:val="none"/>
+        </w:rPr>
         <w:t>What factors strongly influence health insurance costs? </w:t>
       </w:r>
     </w:p>
@@ -631,100 +658,16 @@
     <w:p>
       <w:pPr>
         <w:pStyle w:val="ListParagraph"/>
-        <w:numPr>
-          <w:ilvl w:val="0"/>
-          <w:numId w:val="30"/>
-        </w:numPr>
-        <w:spacing w:after="0" w:line="240" w:lineRule="auto"/>
-        <w:ind w:right="-360"/>
-        <w:textAlignment w:val="baseline"/>
-        <w:rPr>
-          <w:rFonts w:ascii="Times New Roman" w:eastAsia="Times New Roman" w:hAnsi="Times New Roman" w:cs="Times New Roman"/>
-          <w:color w:val="000000"/>
-          <w:kern w:val="0"/>
-          <w14:ligatures w14:val="none"/>
-        </w:rPr>
-      </w:pPr>
-      <w:r>
-        <w:rPr>
-          <w:rFonts w:ascii="Times New Roman" w:eastAsia="Times New Roman" w:hAnsi="Times New Roman" w:cs="Times New Roman"/>
-          <w:b/>
-          <w:bCs/>
-          <w:color w:val="000000"/>
-          <w:kern w:val="0"/>
-          <w14:ligatures w14:val="none"/>
-        </w:rPr>
-        <w:t>Risk Classification</w:t>
-      </w:r>
-      <w:r>
-        <w:rPr>
-          <w:rFonts w:ascii="Times New Roman" w:eastAsia="Times New Roman" w:hAnsi="Times New Roman" w:cs="Times New Roman"/>
-          <w:color w:val="000000"/>
-          <w:kern w:val="0"/>
-          <w14:ligatures w14:val="none"/>
-        </w:rPr>
-        <w:t xml:space="preserve"> – Classify individuals into </w:t>
-      </w:r>
-      <w:r>
-        <w:rPr>
-          <w:rFonts w:ascii="Times New Roman" w:eastAsia="Times New Roman" w:hAnsi="Times New Roman" w:cs="Times New Roman"/>
-          <w:b/>
-          <w:bCs/>
-          <w:color w:val="980000"/>
-          <w:kern w:val="0"/>
-          <w14:ligatures w14:val="none"/>
-        </w:rPr>
-        <w:t>high-cos</w:t>
-      </w:r>
-      <w:r>
-        <w:rPr>
-          <w:rFonts w:ascii="Times New Roman" w:eastAsia="Times New Roman" w:hAnsi="Times New Roman" w:cs="Times New Roman"/>
-          <w:color w:val="000000"/>
-          <w:kern w:val="0"/>
-          <w14:ligatures w14:val="none"/>
-        </w:rPr>
-        <w:t>t</w:t>
-      </w:r>
-      <w:r>
-        <w:rPr>
-          <w:rFonts w:ascii="Times New Roman" w:eastAsia="Times New Roman" w:hAnsi="Times New Roman" w:cs="Times New Roman"/>
-          <w:b/>
-          <w:bCs/>
-          <w:color w:val="980000"/>
-          <w:kern w:val="0"/>
-          <w14:ligatures w14:val="none"/>
-        </w:rPr>
-        <w:t xml:space="preserve"> or low-cost categories</w:t>
-      </w:r>
-      <w:r>
-        <w:rPr>
-          <w:rFonts w:ascii="Times New Roman" w:eastAsia="Times New Roman" w:hAnsi="Times New Roman" w:cs="Times New Roman"/>
-          <w:color w:val="000000"/>
-          <w:kern w:val="0"/>
-          <w14:ligatures w14:val="none"/>
-        </w:rPr>
-        <w:t xml:space="preserve"> using </w:t>
-      </w:r>
-      <w:r>
-        <w:rPr>
-          <w:rFonts w:ascii="Times New Roman" w:eastAsia="Times New Roman" w:hAnsi="Times New Roman" w:cs="Times New Roman"/>
-          <w:b/>
-          <w:bCs/>
-          <w:color w:val="980000"/>
-          <w:kern w:val="0"/>
-          <w14:ligatures w14:val="none"/>
-        </w:rPr>
-        <w:t>Logistic Regression</w:t>
-      </w:r>
-      <w:r>
-        <w:rPr>
-          <w:rFonts w:ascii="Times New Roman" w:eastAsia="Times New Roman" w:hAnsi="Times New Roman" w:cs="Times New Roman"/>
-          <w:color w:val="000000"/>
-          <w:kern w:val="0"/>
-          <w14:ligatures w14:val="none"/>
-        </w:rPr>
-        <w:t>, based on lifestyle features and/or predicted charges.</w:t>
-      </w:r>
+        <w:spacing w:after="0" w:line="240" w:lineRule="auto"/>
+        <w:ind w:right="-360"/>
+        <w:textAlignment w:val="baseline"/>
+        <w:rPr>
+          <w:rFonts w:ascii="Times New Roman" w:eastAsia="Times New Roman" w:hAnsi="Times New Roman" w:cs="Times New Roman"/>
+          <w:color w:val="000000"/>
+          <w:kern w:val="0"/>
+          <w14:ligatures w14:val="none"/>
+        </w:rPr>
+      </w:pPr>
     </w:p>
     <w:p>
       <w:pPr>
@@ -752,6 +695,117 @@
           <w:kern w:val="0"/>
           <w14:ligatures w14:val="none"/>
         </w:rPr>
+        <w:t>Risk Classification</w:t>
+      </w:r>
+      <w:r>
+        <w:rPr>
+          <w:rFonts w:ascii="Times New Roman" w:eastAsia="Times New Roman" w:hAnsi="Times New Roman" w:cs="Times New Roman"/>
+          <w:color w:val="000000"/>
+          <w:kern w:val="0"/>
+          <w14:ligatures w14:val="none"/>
+        </w:rPr>
+        <w:t xml:space="preserve"> – Classify individuals into </w:t>
+      </w:r>
+      <w:r>
+        <w:rPr>
+          <w:rFonts w:ascii="Times New Roman" w:eastAsia="Times New Roman" w:hAnsi="Times New Roman" w:cs="Times New Roman"/>
+          <w:b/>
+          <w:bCs/>
+          <w:color w:val="980000"/>
+          <w:kern w:val="0"/>
+          <w14:ligatures w14:val="none"/>
+        </w:rPr>
+        <w:t>high-cos</w:t>
+      </w:r>
+      <w:r>
+        <w:rPr>
+          <w:rFonts w:ascii="Times New Roman" w:eastAsia="Times New Roman" w:hAnsi="Times New Roman" w:cs="Times New Roman"/>
+          <w:color w:val="000000"/>
+          <w:kern w:val="0"/>
+          <w14:ligatures w14:val="none"/>
+        </w:rPr>
+        <w:t>t</w:t>
+      </w:r>
+      <w:r>
+        <w:rPr>
+          <w:rFonts w:ascii="Times New Roman" w:eastAsia="Times New Roman" w:hAnsi="Times New Roman" w:cs="Times New Roman"/>
+          <w:b/>
+          <w:bCs/>
+          <w:color w:val="980000"/>
+          <w:kern w:val="0"/>
+          <w14:ligatures w14:val="none"/>
+        </w:rPr>
+        <w:t xml:space="preserve"> or low-cost categories</w:t>
+      </w:r>
+      <w:r>
+        <w:rPr>
+          <w:rFonts w:ascii="Times New Roman" w:eastAsia="Times New Roman" w:hAnsi="Times New Roman" w:cs="Times New Roman"/>
+          <w:color w:val="000000"/>
+          <w:kern w:val="0"/>
+          <w14:ligatures w14:val="none"/>
+        </w:rPr>
+        <w:t xml:space="preserve"> using </w:t>
+      </w:r>
+      <w:r>
+        <w:rPr>
+          <w:rFonts w:ascii="Times New Roman" w:eastAsia="Times New Roman" w:hAnsi="Times New Roman" w:cs="Times New Roman"/>
+          <w:b/>
+          <w:bCs/>
+          <w:color w:val="980000"/>
+          <w:kern w:val="0"/>
+          <w14:ligatures w14:val="none"/>
+        </w:rPr>
+        <w:t>Logistic Regression</w:t>
+      </w:r>
+      <w:r>
+        <w:rPr>
+          <w:rFonts w:ascii="Times New Roman" w:eastAsia="Times New Roman" w:hAnsi="Times New Roman" w:cs="Times New Roman"/>
+          <w:color w:val="000000"/>
+          <w:kern w:val="0"/>
+          <w14:ligatures w14:val="none"/>
+        </w:rPr>
+        <w:t>, based on lifestyle features and/or predicted charges.</w:t>
+      </w:r>
+    </w:p>
+    <w:p>
+      <w:pPr>
+        <w:spacing w:after="0" w:line="240" w:lineRule="auto"/>
+        <w:ind w:right="-360"/>
+        <w:textAlignment w:val="baseline"/>
+        <w:rPr>
+          <w:rFonts w:ascii="Times New Roman" w:eastAsia="Times New Roman" w:hAnsi="Times New Roman" w:cs="Times New Roman"/>
+          <w:color w:val="000000"/>
+          <w:kern w:val="0"/>
+          <w14:ligatures w14:val="none"/>
+        </w:rPr>
+      </w:pPr>
+    </w:p>
+    <w:p>
+      <w:pPr>
+        <w:pStyle w:val="ListParagraph"/>
+        <w:numPr>
+          <w:ilvl w:val="0"/>
+          <w:numId w:val="30"/>
+        </w:numPr>
+        <w:spacing w:after="0" w:line="240" w:lineRule="auto"/>
+        <w:ind w:right="-360"/>
+        <w:textAlignment w:val="baseline"/>
+        <w:rPr>
+          <w:rFonts w:ascii="Times New Roman" w:eastAsia="Times New Roman" w:hAnsi="Times New Roman" w:cs="Times New Roman"/>
+          <w:color w:val="000000"/>
+          <w:kern w:val="0"/>
+          <w14:ligatures w14:val="none"/>
+        </w:rPr>
+      </w:pPr>
+      <w:r>
+        <w:rPr>
+          <w:rFonts w:ascii="Times New Roman" w:eastAsia="Times New Roman" w:hAnsi="Times New Roman" w:cs="Times New Roman"/>
+          <w:b/>
+          <w:bCs/>
+          <w:color w:val="000000"/>
+          <w:kern w:val="0"/>
+          <w14:ligatures w14:val="none"/>
+        </w:rPr>
         <w:t>Feature Importance</w:t>
       </w:r>
       <w:r>
@@ -785,6 +839,20 @@
         </w:rPr>
         <w:t xml:space="preserve"> for model optimization. (age and smoker)</w:t>
       </w:r>
+    </w:p>
+    <w:p>
+      <w:pPr>
+        <w:pStyle w:val="ListParagraph"/>
+        <w:spacing w:after="0" w:line="240" w:lineRule="auto"/>
+        <w:ind w:right="-360"/>
+        <w:textAlignment w:val="baseline"/>
+        <w:rPr>
+          <w:rFonts w:ascii="Times New Roman" w:eastAsia="Times New Roman" w:hAnsi="Times New Roman" w:cs="Times New Roman"/>
+          <w:color w:val="000000"/>
+          <w:kern w:val="0"/>
+          <w14:ligatures w14:val="none"/>
+        </w:rPr>
+      </w:pPr>
     </w:p>
     <w:p>
       <w:pPr>
@@ -1317,6 +1385,7 @@
         <w:ind w:right="-360"/>
         <w:rPr>
           <w:rFonts w:ascii="Times New Roman" w:eastAsia="Times New Roman" w:hAnsi="Times New Roman" w:cs="Times New Roman"/>
+          <w:color w:val="000000"/>
           <w:kern w:val="0"/>
           <w14:ligatures w14:val="none"/>
         </w:rPr>
@@ -1337,20 +1406,47 @@
         <w:ind w:right="-360"/>
         <w:rPr>
           <w:rFonts w:ascii="Times New Roman" w:eastAsia="Times New Roman" w:hAnsi="Times New Roman" w:cs="Times New Roman"/>
-          <w:b/>
-          <w:bCs/>
-          <w:color w:val="000000"/>
-          <w:kern w:val="0"/>
-          <w14:ligatures w14:val="none"/>
-        </w:rPr>
-      </w:pPr>
-      <w:r>
-        <w:rPr>
-          <w:rFonts w:ascii="Times New Roman" w:eastAsia="Times New Roman" w:hAnsi="Times New Roman" w:cs="Times New Roman"/>
-          <w:b/>
-          <w:bCs/>
-          <w:color w:val="000000"/>
-          <w:kern w:val="0"/>
+          <w:color w:val="000000"/>
+          <w:kern w:val="0"/>
+          <w14:ligatures w14:val="none"/>
+        </w:rPr>
+      </w:pPr>
+    </w:p>
+    <w:p>
+      <w:pPr>
+        <w:spacing w:after="0" w:line="240" w:lineRule="auto"/>
+        <w:ind w:right="-360"/>
+        <w:rPr>
+          <w:rFonts w:ascii="Times New Roman" w:eastAsia="Times New Roman" w:hAnsi="Times New Roman" w:cs="Times New Roman"/>
+          <w:kern w:val="0"/>
+          <w14:ligatures w14:val="none"/>
+        </w:rPr>
+      </w:pPr>
+    </w:p>
+    <w:p>
+      <w:pPr>
+        <w:spacing w:after="0" w:line="240" w:lineRule="auto"/>
+        <w:ind w:right="-360"/>
+        <w:rPr>
+          <w:rFonts w:ascii="Times New Roman" w:eastAsia="Times New Roman" w:hAnsi="Times New Roman" w:cs="Times New Roman"/>
+          <w:b/>
+          <w:bCs/>
+          <w:color w:val="000000"/>
+          <w:kern w:val="0"/>
+          <w:sz w:val="28"/>
+          <w:szCs w:val="28"/>
+          <w14:ligatures w14:val="none"/>
+        </w:rPr>
+      </w:pPr>
+      <w:r>
+        <w:rPr>
+          <w:rFonts w:ascii="Times New Roman" w:eastAsia="Times New Roman" w:hAnsi="Times New Roman" w:cs="Times New Roman"/>
+          <w:b/>
+          <w:bCs/>
+          <w:color w:val="000000"/>
+          <w:kern w:val="0"/>
+          <w:sz w:val="28"/>
+          <w:szCs w:val="28"/>
           <w14:ligatures w14:val="none"/>
         </w:rPr>
         <w:t>DATA TRANSFORMATIONS</w:t>
@@ -1369,8 +1465,13 @@
     </w:p>
     <w:p>
       <w:pPr>
-        <w:spacing w:after="0" w:line="240" w:lineRule="auto"/>
-        <w:ind w:right="-360" w:firstLine="720"/>
+        <w:pStyle w:val="ListParagraph"/>
+        <w:numPr>
+          <w:ilvl w:val="0"/>
+          <w:numId w:val="47"/>
+        </w:numPr>
+        <w:spacing w:after="0" w:line="240" w:lineRule="auto"/>
+        <w:ind w:right="-360"/>
         <w:jc w:val="both"/>
         <w:rPr>
           <w:rFonts w:ascii="Times New Roman" w:eastAsia="Times New Roman" w:hAnsi="Times New Roman" w:cs="Times New Roman"/>
@@ -1445,36 +1546,97 @@
     </w:p>
     <w:p>
       <w:pPr>
-        <w:spacing w:after="0" w:line="240" w:lineRule="auto"/>
-        <w:ind w:right="-360"/>
-        <w:rPr>
-          <w:rFonts w:ascii="Times New Roman" w:eastAsia="Times New Roman" w:hAnsi="Times New Roman" w:cs="Times New Roman"/>
-          <w:kern w:val="0"/>
-          <w14:ligatures w14:val="none"/>
-        </w:rPr>
-      </w:pPr>
-      <w:r>
-        <w:rPr>
-          <w:rFonts w:ascii="Times New Roman" w:eastAsia="Times New Roman" w:hAnsi="Times New Roman" w:cs="Times New Roman"/>
-          <w:b/>
-          <w:bCs/>
-          <w:color w:val="000000"/>
-          <w:kern w:val="0"/>
-          <w14:ligatures w14:val="none"/>
-        </w:rPr>
-        <w:lastRenderedPageBreak/>
-        <w:t>EXPLORATORY DATA ANALYSIS</w:t>
-      </w:r>
-      <w:r>
-        <w:rPr>
-          <w:rFonts w:ascii="Times New Roman" w:eastAsia="Times New Roman" w:hAnsi="Times New Roman" w:cs="Times New Roman"/>
-          <w:b/>
-          <w:bCs/>
-          <w:color w:val="000000"/>
-          <w:kern w:val="0"/>
-          <w14:ligatures w14:val="none"/>
-        </w:rPr>
-        <w:t xml:space="preserve"> (EDA)</w:t>
+        <w:pStyle w:val="ListParagraph"/>
+        <w:spacing w:after="0" w:line="240" w:lineRule="auto"/>
+        <w:ind w:right="-360"/>
+        <w:jc w:val="both"/>
+        <w:rPr>
+          <w:rFonts w:ascii="Times New Roman" w:eastAsia="Times New Roman" w:hAnsi="Times New Roman" w:cs="Times New Roman"/>
+          <w:color w:val="000000"/>
+          <w:kern w:val="0"/>
+          <w14:ligatures w14:val="none"/>
+        </w:rPr>
+      </w:pPr>
+    </w:p>
+    <w:p>
+      <w:pPr>
+        <w:pStyle w:val="ListParagraph"/>
+        <w:numPr>
+          <w:ilvl w:val="0"/>
+          <w:numId w:val="47"/>
+        </w:numPr>
+        <w:spacing w:after="0" w:line="240" w:lineRule="auto"/>
+        <w:ind w:right="-360"/>
+        <w:jc w:val="both"/>
+        <w:rPr>
+          <w:rFonts w:ascii="Times New Roman" w:eastAsia="Times New Roman" w:hAnsi="Times New Roman" w:cs="Times New Roman"/>
+          <w:color w:val="000000"/>
+          <w:kern w:val="0"/>
+          <w14:ligatures w14:val="none"/>
+        </w:rPr>
+      </w:pPr>
+      <w:r>
+        <w:rPr>
+          <w:rFonts w:ascii="Times New Roman" w:eastAsia="Times New Roman" w:hAnsi="Times New Roman" w:cs="Times New Roman"/>
+          <w:color w:val="000000"/>
+          <w:kern w:val="0"/>
+          <w14:ligatures w14:val="none"/>
+        </w:rPr>
+        <w:t>Utilized Standard Scaler to scale final dataset to be used in modeling before training data</w:t>
+      </w:r>
+    </w:p>
+    <w:p>
+      <w:pPr>
+        <w:pStyle w:val="ListParagraph"/>
+        <w:spacing w:after="0" w:line="240" w:lineRule="auto"/>
+        <w:ind w:right="-360"/>
+        <w:jc w:val="both"/>
+        <w:rPr>
+          <w:rFonts w:ascii="Times New Roman" w:eastAsia="Times New Roman" w:hAnsi="Times New Roman" w:cs="Times New Roman"/>
+          <w:color w:val="000000"/>
+          <w:kern w:val="0"/>
+          <w14:ligatures w14:val="none"/>
+        </w:rPr>
+      </w:pPr>
+    </w:p>
+    <w:p>
+      <w:pPr>
+        <w:pStyle w:val="ListParagraph"/>
+        <w:spacing w:after="0" w:line="240" w:lineRule="auto"/>
+        <w:ind w:right="-360"/>
+        <w:jc w:val="both"/>
+        <w:rPr>
+          <w:rFonts w:ascii="Times New Roman" w:eastAsia="Times New Roman" w:hAnsi="Times New Roman" w:cs="Times New Roman"/>
+          <w:color w:val="000000"/>
+          <w:kern w:val="0"/>
+          <w14:ligatures w14:val="none"/>
+        </w:rPr>
+      </w:pPr>
+    </w:p>
+    <w:p>
+      <w:pPr>
+        <w:spacing w:after="0" w:line="240" w:lineRule="auto"/>
+        <w:ind w:right="-360"/>
+        <w:rPr>
+          <w:rFonts w:ascii="Times New Roman" w:eastAsia="Times New Roman" w:hAnsi="Times New Roman" w:cs="Times New Roman"/>
+          <w:kern w:val="0"/>
+          <w:sz w:val="28"/>
+          <w:szCs w:val="28"/>
+          <w14:ligatures w14:val="none"/>
+        </w:rPr>
+      </w:pPr>
+      <w:r>
+        <w:rPr>
+          <w:rFonts w:ascii="Times New Roman" w:eastAsia="Times New Roman" w:hAnsi="Times New Roman" w:cs="Times New Roman"/>
+          <w:b/>
+          <w:bCs/>
+          <w:color w:val="000000"/>
+          <w:kern w:val="0"/>
+          <w:sz w:val="28"/>
+          <w:szCs w:val="28"/>
+          <w14:ligatures w14:val="none"/>
+        </w:rPr>
+        <w:t>EXPLORATORY DATA ANALYSIS (EDA)</w:t>
       </w:r>
     </w:p>
     <w:p>
@@ -1517,6 +1679,22 @@
         </w:rPr>
         <w:t>Missing Values and Duplicate Records</w:t>
       </w:r>
+    </w:p>
+    <w:p>
+      <w:pPr>
+        <w:pStyle w:val="ListParagraph"/>
+        <w:spacing w:after="0" w:line="240" w:lineRule="auto"/>
+        <w:ind w:right="-360"/>
+        <w:textAlignment w:val="baseline"/>
+        <w:rPr>
+          <w:rFonts w:ascii="Times New Roman" w:eastAsia="Times New Roman" w:hAnsi="Times New Roman" w:cs="Times New Roman"/>
+          <w:b/>
+          <w:bCs/>
+          <w:color w:val="000000"/>
+          <w:kern w:val="0"/>
+          <w14:ligatures w14:val="none"/>
+        </w:rPr>
+      </w:pPr>
     </w:p>
     <w:p>
       <w:pPr>
@@ -1797,6 +1975,18 @@
     <w:p>
       <w:pPr>
         <w:spacing w:after="0" w:line="240" w:lineRule="auto"/>
+        <w:ind w:right="-360"/>
+        <w:jc w:val="center"/>
+        <w:rPr>
+          <w:rFonts w:ascii="Times New Roman" w:eastAsia="Times New Roman" w:hAnsi="Times New Roman" w:cs="Times New Roman"/>
+          <w:kern w:val="0"/>
+          <w14:ligatures w14:val="none"/>
+        </w:rPr>
+      </w:pPr>
+    </w:p>
+    <w:p>
+      <w:pPr>
+        <w:spacing w:after="0" w:line="240" w:lineRule="auto"/>
         <w:rPr>
           <w:rFonts w:ascii="Times New Roman" w:eastAsia="Times New Roman" w:hAnsi="Times New Roman" w:cs="Times New Roman"/>
           <w:kern w:val="0"/>
@@ -1889,6 +2079,21 @@
     <w:p>
       <w:pPr>
         <w:pStyle w:val="ListParagraph"/>
+        <w:spacing w:after="0" w:line="240" w:lineRule="auto"/>
+        <w:ind w:right="-360"/>
+        <w:jc w:val="both"/>
+        <w:textAlignment w:val="baseline"/>
+        <w:rPr>
+          <w:rFonts w:ascii="Times New Roman" w:eastAsia="Times New Roman" w:hAnsi="Times New Roman" w:cs="Times New Roman"/>
+          <w:color w:val="000000"/>
+          <w:kern w:val="0"/>
+          <w14:ligatures w14:val="none"/>
+        </w:rPr>
+      </w:pPr>
+    </w:p>
+    <w:p>
+      <w:pPr>
+        <w:pStyle w:val="ListParagraph"/>
         <w:numPr>
           <w:ilvl w:val="0"/>
           <w:numId w:val="34"/>
@@ -1922,6 +2127,48 @@
         </w:rPr>
         <w:t>e</w:t>
       </w:r>
+    </w:p>
+    <w:p>
+      <w:pPr>
+        <w:spacing w:after="0" w:line="240" w:lineRule="auto"/>
+        <w:ind w:right="-360"/>
+        <w:jc w:val="both"/>
+        <w:textAlignment w:val="baseline"/>
+        <w:rPr>
+          <w:rFonts w:ascii="Times New Roman" w:eastAsia="Times New Roman" w:hAnsi="Times New Roman" w:cs="Times New Roman"/>
+          <w:color w:val="000000"/>
+          <w:kern w:val="0"/>
+          <w14:ligatures w14:val="none"/>
+        </w:rPr>
+      </w:pPr>
+    </w:p>
+    <w:p>
+      <w:pPr>
+        <w:spacing w:after="0" w:line="240" w:lineRule="auto"/>
+        <w:ind w:right="-360"/>
+        <w:jc w:val="both"/>
+        <w:textAlignment w:val="baseline"/>
+        <w:rPr>
+          <w:rFonts w:ascii="Times New Roman" w:eastAsia="Times New Roman" w:hAnsi="Times New Roman" w:cs="Times New Roman"/>
+          <w:color w:val="000000"/>
+          <w:kern w:val="0"/>
+          <w14:ligatures w14:val="none"/>
+        </w:rPr>
+      </w:pPr>
+    </w:p>
+    <w:p>
+      <w:pPr>
+        <w:spacing w:after="0" w:line="240" w:lineRule="auto"/>
+        <w:ind w:right="-360"/>
+        <w:jc w:val="both"/>
+        <w:textAlignment w:val="baseline"/>
+        <w:rPr>
+          <w:rFonts w:ascii="Times New Roman" w:eastAsia="Times New Roman" w:hAnsi="Times New Roman" w:cs="Times New Roman"/>
+          <w:color w:val="000000"/>
+          <w:kern w:val="0"/>
+          <w14:ligatures w14:val="none"/>
+        </w:rPr>
+      </w:pPr>
     </w:p>
     <w:p>
       <w:pPr>
@@ -2090,7 +2337,6 @@
           <w:kern w:val="0"/>
           <w14:ligatures w14:val="none"/>
         </w:rPr>
-        <w:lastRenderedPageBreak/>
         <w:t>B</w:t>
       </w:r>
       <w:r>
@@ -2896,6 +3142,28 @@
     </w:p>
     <w:p>
       <w:pPr>
+        <w:spacing w:after="0" w:line="240" w:lineRule="auto"/>
+        <w:ind w:right="-360"/>
+        <w:rPr>
+          <w:rFonts w:ascii="Times New Roman" w:eastAsia="Times New Roman" w:hAnsi="Times New Roman" w:cs="Times New Roman"/>
+          <w:kern w:val="0"/>
+          <w14:ligatures w14:val="none"/>
+        </w:rPr>
+      </w:pPr>
+    </w:p>
+    <w:p>
+      <w:pPr>
+        <w:spacing w:after="0" w:line="240" w:lineRule="auto"/>
+        <w:ind w:right="-360"/>
+        <w:rPr>
+          <w:rFonts w:ascii="Times New Roman" w:eastAsia="Times New Roman" w:hAnsi="Times New Roman" w:cs="Times New Roman"/>
+          <w:kern w:val="0"/>
+          <w14:ligatures w14:val="none"/>
+        </w:rPr>
+      </w:pPr>
+    </w:p>
+    <w:p>
+      <w:pPr>
         <w:pStyle w:val="ListParagraph"/>
         <w:numPr>
           <w:ilvl w:val="0"/>
@@ -3054,6 +3322,22 @@
         </w:rPr>
         <w:t xml:space="preserve"> STATUS</w:t>
       </w:r>
+    </w:p>
+    <w:p>
+      <w:pPr>
+        <w:spacing w:after="0" w:line="240" w:lineRule="auto"/>
+        <w:ind w:right="-360" w:firstLine="360"/>
+        <w:jc w:val="center"/>
+        <w:textAlignment w:val="baseline"/>
+        <w:rPr>
+          <w:rFonts w:ascii="Times New Roman" w:eastAsia="Times New Roman" w:hAnsi="Times New Roman" w:cs="Times New Roman"/>
+          <w:b/>
+          <w:bCs/>
+          <w:color w:val="000000"/>
+          <w:kern w:val="0"/>
+          <w14:ligatures w14:val="none"/>
+        </w:rPr>
+      </w:pPr>
     </w:p>
     <w:p>
       <w:pPr>
@@ -3130,53 +3414,6 @@
     <w:p>
       <w:pPr>
         <w:spacing w:after="0" w:line="240" w:lineRule="auto"/>
-        <w:ind w:right="-360" w:firstLine="360"/>
-        <w:jc w:val="center"/>
-        <w:textAlignment w:val="baseline"/>
-        <w:rPr>
-          <w:rFonts w:ascii="Times New Roman" w:eastAsia="Times New Roman" w:hAnsi="Times New Roman" w:cs="Times New Roman"/>
-          <w:b/>
-          <w:bCs/>
-          <w:color w:val="000000"/>
-          <w:kern w:val="0"/>
-          <w14:ligatures w14:val="none"/>
-        </w:rPr>
-      </w:pPr>
-    </w:p>
-    <w:p>
-      <w:pPr>
-        <w:spacing w:after="0" w:line="240" w:lineRule="auto"/>
-        <w:ind w:right="-360" w:firstLine="360"/>
-        <w:textAlignment w:val="baseline"/>
-        <w:rPr>
-          <w:rFonts w:ascii="Times New Roman" w:eastAsia="Times New Roman" w:hAnsi="Times New Roman" w:cs="Times New Roman"/>
-          <w:b/>
-          <w:bCs/>
-          <w:color w:val="000000"/>
-          <w:kern w:val="0"/>
-          <w14:ligatures w14:val="none"/>
-        </w:rPr>
-      </w:pPr>
-    </w:p>
-    <w:p>
-      <w:pPr>
-        <w:spacing w:after="0" w:line="240" w:lineRule="auto"/>
-        <w:ind w:right="-360"/>
-        <w:jc w:val="center"/>
-        <w:textAlignment w:val="baseline"/>
-        <w:rPr>
-          <w:rFonts w:ascii="Times New Roman" w:eastAsia="Times New Roman" w:hAnsi="Times New Roman" w:cs="Times New Roman"/>
-          <w:b/>
-          <w:bCs/>
-          <w:color w:val="000000"/>
-          <w:kern w:val="0"/>
-          <w14:ligatures w14:val="none"/>
-        </w:rPr>
-      </w:pPr>
-    </w:p>
-    <w:p>
-      <w:pPr>
-        <w:spacing w:after="0" w:line="240" w:lineRule="auto"/>
         <w:ind w:right="-360"/>
         <w:jc w:val="center"/>
         <w:textAlignment w:val="baseline"/>
@@ -3266,6 +3503,21 @@
         </w:rPr>
         <w:t>The model might achieve high accuracy by mostly predicting “non-smoker,” but it would perform poorly in detecting smokers without adjustment</w:t>
       </w:r>
+    </w:p>
+    <w:p>
+      <w:pPr>
+        <w:spacing w:after="0" w:line="240" w:lineRule="auto"/>
+        <w:ind w:right="-360"/>
+        <w:textAlignment w:val="baseline"/>
+        <w:rPr>
+          <w:rFonts w:ascii="Times New Roman" w:eastAsia="Times New Roman" w:hAnsi="Times New Roman" w:cs="Times New Roman"/>
+          <w:b/>
+          <w:bCs/>
+          <w:color w:val="000000"/>
+          <w:kern w:val="0"/>
+          <w14:ligatures w14:val="none"/>
+        </w:rPr>
+      </w:pPr>
     </w:p>
     <w:p>
       <w:pPr>
@@ -3439,6 +3691,37 @@
     <w:p>
       <w:pPr>
         <w:spacing w:after="0" w:line="240" w:lineRule="auto"/>
+        <w:rPr>
+          <w:rFonts w:ascii="Times New Roman" w:eastAsia="Times New Roman" w:hAnsi="Times New Roman" w:cs="Times New Roman"/>
+          <w:kern w:val="0"/>
+          <w14:ligatures w14:val="none"/>
+        </w:rPr>
+      </w:pPr>
+    </w:p>
+    <w:p>
+      <w:pPr>
+        <w:spacing w:after="0" w:line="240" w:lineRule="auto"/>
+        <w:rPr>
+          <w:rFonts w:ascii="Times New Roman" w:eastAsia="Times New Roman" w:hAnsi="Times New Roman" w:cs="Times New Roman"/>
+          <w:kern w:val="0"/>
+          <w14:ligatures w14:val="none"/>
+        </w:rPr>
+      </w:pPr>
+    </w:p>
+    <w:p>
+      <w:pPr>
+        <w:spacing w:after="0" w:line="240" w:lineRule="auto"/>
+        <w:ind w:left="360"/>
+        <w:rPr>
+          <w:rFonts w:ascii="Times New Roman" w:eastAsia="Times New Roman" w:hAnsi="Times New Roman" w:cs="Times New Roman"/>
+          <w:kern w:val="0"/>
+          <w14:ligatures w14:val="none"/>
+        </w:rPr>
+      </w:pPr>
+    </w:p>
+    <w:p>
+      <w:pPr>
+        <w:spacing w:after="0" w:line="240" w:lineRule="auto"/>
         <w:ind w:left="360"/>
         <w:rPr>
           <w:rFonts w:ascii="Times New Roman" w:eastAsia="Times New Roman" w:hAnsi="Times New Roman" w:cs="Times New Roman"/>
@@ -3746,20 +4029,6 @@
     <w:p>
       <w:pPr>
         <w:pStyle w:val="ListParagraph"/>
-        <w:spacing w:after="0" w:line="240" w:lineRule="auto"/>
-        <w:ind w:right="-360"/>
-        <w:textAlignment w:val="baseline"/>
-        <w:rPr>
-          <w:rFonts w:ascii="Times New Roman" w:eastAsia="Times New Roman" w:hAnsi="Times New Roman" w:cs="Times New Roman"/>
-          <w:color w:val="000000"/>
-          <w:kern w:val="0"/>
-          <w14:ligatures w14:val="none"/>
-        </w:rPr>
-      </w:pPr>
-    </w:p>
-    <w:p>
-      <w:pPr>
-        <w:pStyle w:val="ListParagraph"/>
         <w:rPr>
           <w:rFonts w:ascii="Times New Roman" w:eastAsia="Times New Roman" w:hAnsi="Times New Roman" w:cs="Times New Roman"/>
           <w:color w:val="000000"/>
@@ -3900,6 +4169,22 @@
     </w:p>
     <w:p>
       <w:pPr>
+        <w:spacing w:after="0" w:line="240" w:lineRule="auto"/>
+        <w:ind w:left="360" w:right="-360"/>
+        <w:jc w:val="center"/>
+        <w:textAlignment w:val="baseline"/>
+        <w:rPr>
+          <w:rFonts w:ascii="Times New Roman" w:eastAsia="Times New Roman" w:hAnsi="Times New Roman" w:cs="Times New Roman"/>
+          <w:b/>
+          <w:bCs/>
+          <w:color w:val="000000"/>
+          <w:kern w:val="0"/>
+          <w14:ligatures w14:val="none"/>
+        </w:rPr>
+      </w:pPr>
+    </w:p>
+    <w:p>
+      <w:pPr>
         <w:pStyle w:val="ListParagraph"/>
         <w:numPr>
           <w:ilvl w:val="0"/>
@@ -4011,77 +4296,6 @@
     <w:p>
       <w:pPr>
         <w:pStyle w:val="ListParagraph"/>
-        <w:rPr>
-          <w:rFonts w:ascii="Times New Roman" w:eastAsia="Times New Roman" w:hAnsi="Times New Roman" w:cs="Times New Roman"/>
-          <w:color w:val="000000"/>
-          <w:kern w:val="0"/>
-          <w14:ligatures w14:val="none"/>
-        </w:rPr>
-      </w:pPr>
-    </w:p>
-    <w:p>
-      <w:pPr>
-        <w:pStyle w:val="ListParagraph"/>
-        <w:spacing w:after="0" w:line="240" w:lineRule="auto"/>
-        <w:ind w:right="-360"/>
-        <w:jc w:val="both"/>
-        <w:textAlignment w:val="baseline"/>
-        <w:rPr>
-          <w:rFonts w:ascii="Times New Roman" w:eastAsia="Times New Roman" w:hAnsi="Times New Roman" w:cs="Times New Roman"/>
-          <w:color w:val="000000"/>
-          <w:kern w:val="0"/>
-          <w14:ligatures w14:val="none"/>
-        </w:rPr>
-      </w:pPr>
-    </w:p>
-    <w:p>
-      <w:pPr>
-        <w:pStyle w:val="ListParagraph"/>
-        <w:spacing w:after="0" w:line="240" w:lineRule="auto"/>
-        <w:ind w:right="-360"/>
-        <w:jc w:val="both"/>
-        <w:textAlignment w:val="baseline"/>
-        <w:rPr>
-          <w:rFonts w:ascii="Times New Roman" w:eastAsia="Times New Roman" w:hAnsi="Times New Roman" w:cs="Times New Roman"/>
-          <w:color w:val="000000"/>
-          <w:kern w:val="0"/>
-          <w14:ligatures w14:val="none"/>
-        </w:rPr>
-      </w:pPr>
-    </w:p>
-    <w:p>
-      <w:pPr>
-        <w:pStyle w:val="ListParagraph"/>
-        <w:spacing w:after="0" w:line="240" w:lineRule="auto"/>
-        <w:ind w:left="270" w:right="-360"/>
-        <w:jc w:val="both"/>
-        <w:textAlignment w:val="baseline"/>
-        <w:rPr>
-          <w:rFonts w:ascii="Times New Roman" w:eastAsia="Times New Roman" w:hAnsi="Times New Roman" w:cs="Times New Roman"/>
-          <w:color w:val="000000"/>
-          <w:kern w:val="0"/>
-          <w14:ligatures w14:val="none"/>
-        </w:rPr>
-      </w:pPr>
-    </w:p>
-    <w:p>
-      <w:pPr>
-        <w:pStyle w:val="ListParagraph"/>
-        <w:spacing w:after="0" w:line="240" w:lineRule="auto"/>
-        <w:ind w:right="-360"/>
-        <w:jc w:val="both"/>
-        <w:textAlignment w:val="baseline"/>
-        <w:rPr>
-          <w:rFonts w:ascii="Times New Roman" w:eastAsia="Times New Roman" w:hAnsi="Times New Roman" w:cs="Times New Roman"/>
-          <w:color w:val="000000"/>
-          <w:kern w:val="0"/>
-          <w14:ligatures w14:val="none"/>
-        </w:rPr>
-      </w:pPr>
-    </w:p>
-    <w:p>
-      <w:pPr>
-        <w:pStyle w:val="ListParagraph"/>
         <w:spacing w:after="0" w:line="240" w:lineRule="auto"/>
         <w:ind w:right="-360"/>
         <w:jc w:val="both"/>
@@ -4148,7 +4362,6 @@
           <w:kern w:val="0"/>
           <w14:ligatures w14:val="none"/>
         </w:rPr>
-        <w:lastRenderedPageBreak/>
         <w:t>FIGURE3. HEALH INSURANCE PREMIUM CHARGES VS AGE</w:t>
       </w:r>
     </w:p>
@@ -4281,25 +4494,7 @@
           <w:kern w:val="0"/>
           <w14:ligatures w14:val="none"/>
         </w:rPr>
-        <w:t xml:space="preserve">The red regression line illustrates a positive correlation between the insurance charges and the policyholder's </w:t>
-      </w:r>
-      <w:r>
-        <w:rPr>
-          <w:rFonts w:ascii="Times New Roman" w:eastAsia="Times New Roman" w:hAnsi="Times New Roman" w:cs="Times New Roman"/>
-          <w:color w:val="000000"/>
-          <w:kern w:val="0"/>
-          <w14:ligatures w14:val="none"/>
-        </w:rPr>
-        <w:t>age,</w:t>
-      </w:r>
-      <w:r>
-        <w:rPr>
-          <w:rFonts w:ascii="Times New Roman" w:eastAsia="Times New Roman" w:hAnsi="Times New Roman" w:cs="Times New Roman"/>
-          <w:color w:val="000000"/>
-          <w:kern w:val="0"/>
-          <w14:ligatures w14:val="none"/>
-        </w:rPr>
-        <w:t xml:space="preserve"> and insurance tend to increase as the policyholder gets older</w:t>
+        <w:t>The red regression line illustrates a positive correlation between the insurance charges and the policyholder's age, and insurance tend to increase as the policyholder gets older</w:t>
       </w:r>
       <w:r>
         <w:rPr>
@@ -4395,6 +4590,96 @@
         </w:rPr>
         <w:t>Although the trendline shows a steady increase with age, cost variations remain large among older policyholders (age &gt; 50), indicating that not all older individuals pay high insurance premiums.</w:t>
       </w:r>
+    </w:p>
+    <w:p>
+      <w:pPr>
+        <w:spacing w:after="0" w:line="240" w:lineRule="auto"/>
+        <w:ind w:right="-360"/>
+        <w:textAlignment w:val="baseline"/>
+        <w:rPr>
+          <w:rFonts w:ascii="Times New Roman" w:eastAsia="Times New Roman" w:hAnsi="Times New Roman" w:cs="Times New Roman"/>
+          <w:b/>
+          <w:bCs/>
+          <w:color w:val="000000"/>
+          <w:kern w:val="0"/>
+          <w14:ligatures w14:val="none"/>
+        </w:rPr>
+      </w:pPr>
+    </w:p>
+    <w:p>
+      <w:pPr>
+        <w:spacing w:after="0" w:line="240" w:lineRule="auto"/>
+        <w:ind w:right="-360"/>
+        <w:textAlignment w:val="baseline"/>
+        <w:rPr>
+          <w:rFonts w:ascii="Times New Roman" w:eastAsia="Times New Roman" w:hAnsi="Times New Roman" w:cs="Times New Roman"/>
+          <w:b/>
+          <w:bCs/>
+          <w:color w:val="000000"/>
+          <w:kern w:val="0"/>
+          <w14:ligatures w14:val="none"/>
+        </w:rPr>
+      </w:pPr>
+    </w:p>
+    <w:p>
+      <w:pPr>
+        <w:spacing w:after="0" w:line="240" w:lineRule="auto"/>
+        <w:ind w:right="-360"/>
+        <w:textAlignment w:val="baseline"/>
+        <w:rPr>
+          <w:rFonts w:ascii="Times New Roman" w:eastAsia="Times New Roman" w:hAnsi="Times New Roman" w:cs="Times New Roman"/>
+          <w:b/>
+          <w:bCs/>
+          <w:color w:val="000000"/>
+          <w:kern w:val="0"/>
+          <w14:ligatures w14:val="none"/>
+        </w:rPr>
+      </w:pPr>
+    </w:p>
+    <w:p>
+      <w:pPr>
+        <w:spacing w:after="0" w:line="240" w:lineRule="auto"/>
+        <w:ind w:right="-360"/>
+        <w:textAlignment w:val="baseline"/>
+        <w:rPr>
+          <w:rFonts w:ascii="Times New Roman" w:eastAsia="Times New Roman" w:hAnsi="Times New Roman" w:cs="Times New Roman"/>
+          <w:b/>
+          <w:bCs/>
+          <w:color w:val="000000"/>
+          <w:kern w:val="0"/>
+          <w14:ligatures w14:val="none"/>
+        </w:rPr>
+      </w:pPr>
+    </w:p>
+    <w:p>
+      <w:pPr>
+        <w:spacing w:after="0" w:line="240" w:lineRule="auto"/>
+        <w:ind w:right="-360"/>
+        <w:textAlignment w:val="baseline"/>
+        <w:rPr>
+          <w:rFonts w:ascii="Times New Roman" w:eastAsia="Times New Roman" w:hAnsi="Times New Roman" w:cs="Times New Roman"/>
+          <w:b/>
+          <w:bCs/>
+          <w:color w:val="000000"/>
+          <w:kern w:val="0"/>
+          <w14:ligatures w14:val="none"/>
+        </w:rPr>
+      </w:pPr>
+    </w:p>
+    <w:p>
+      <w:pPr>
+        <w:spacing w:after="0" w:line="240" w:lineRule="auto"/>
+        <w:ind w:right="-360"/>
+        <w:textAlignment w:val="baseline"/>
+        <w:rPr>
+          <w:rFonts w:ascii="Times New Roman" w:eastAsia="Times New Roman" w:hAnsi="Times New Roman" w:cs="Times New Roman"/>
+          <w:b/>
+          <w:bCs/>
+          <w:color w:val="000000"/>
+          <w:kern w:val="0"/>
+          <w14:ligatures w14:val="none"/>
+        </w:rPr>
+      </w:pPr>
     </w:p>
     <w:p>
       <w:pPr>
@@ -4544,14 +4829,145 @@
         </w:numPr>
         <w:spacing w:after="0" w:line="240" w:lineRule="auto"/>
         <w:ind w:right="-360"/>
-        <w:textAlignment w:val="baseline"/>
-        <w:rPr>
-          <w:rFonts w:ascii="Times New Roman" w:eastAsia="Times New Roman" w:hAnsi="Times New Roman" w:cs="Times New Roman"/>
-          <w:color w:val="000000"/>
-          <w:kern w:val="0"/>
-          <w14:ligatures w14:val="none"/>
-        </w:rPr>
-      </w:pPr>
+        <w:jc w:val="both"/>
+        <w:textAlignment w:val="baseline"/>
+        <w:rPr>
+          <w:rFonts w:ascii="Times New Roman" w:eastAsia="Times New Roman" w:hAnsi="Times New Roman" w:cs="Times New Roman"/>
+          <w:color w:val="000000"/>
+          <w:kern w:val="0"/>
+          <w14:ligatures w14:val="none"/>
+        </w:rPr>
+      </w:pPr>
+      <w:r>
+        <w:rPr>
+          <w:rFonts w:ascii="Times New Roman" w:eastAsia="Times New Roman" w:hAnsi="Times New Roman" w:cs="Times New Roman"/>
+          <w:color w:val="000000"/>
+          <w:kern w:val="0"/>
+          <w14:ligatures w14:val="none"/>
+        </w:rPr>
+        <w:t>The regression line shows an upward trend and a shallow slope. This suggests that higher BMI is associated with higher insurance charges but does not appear to be a strong predictor of charges due to the shallow slope.</w:t>
+      </w:r>
+    </w:p>
+    <w:p>
+      <w:pPr>
+        <w:pStyle w:val="ListParagraph"/>
+        <w:spacing w:after="0" w:line="240" w:lineRule="auto"/>
+        <w:ind w:left="1080" w:right="-360"/>
+        <w:jc w:val="both"/>
+        <w:textAlignment w:val="baseline"/>
+        <w:rPr>
+          <w:rFonts w:ascii="Times New Roman" w:eastAsia="Times New Roman" w:hAnsi="Times New Roman" w:cs="Times New Roman"/>
+          <w:color w:val="000000"/>
+          <w:kern w:val="0"/>
+          <w14:ligatures w14:val="none"/>
+        </w:rPr>
+      </w:pPr>
+    </w:p>
+    <w:p>
+      <w:pPr>
+        <w:pStyle w:val="ListParagraph"/>
+        <w:numPr>
+          <w:ilvl w:val="0"/>
+          <w:numId w:val="44"/>
+        </w:numPr>
+        <w:spacing w:after="0" w:line="240" w:lineRule="auto"/>
+        <w:ind w:right="-360"/>
+        <w:jc w:val="both"/>
+        <w:textAlignment w:val="baseline"/>
+        <w:rPr>
+          <w:rFonts w:ascii="Times New Roman" w:eastAsia="Times New Roman" w:hAnsi="Times New Roman" w:cs="Times New Roman"/>
+          <w:color w:val="000000"/>
+          <w:kern w:val="0"/>
+          <w14:ligatures w14:val="none"/>
+        </w:rPr>
+      </w:pPr>
+      <w:r>
+        <w:rPr>
+          <w:rFonts w:ascii="Times New Roman" w:eastAsia="Times New Roman" w:hAnsi="Times New Roman" w:cs="Times New Roman"/>
+          <w:color w:val="000000"/>
+          <w:kern w:val="0"/>
+          <w14:ligatures w14:val="none"/>
+        </w:rPr>
+        <w:t>Just like the relationship between age and insurance charges above, insurance charges vary widely at every BMI value, ranging from approximately $1,000 to over $60,000. It is likely that other factors such as smoker status, age and chronic diseases play a much significant role in determining costs.</w:t>
+      </w:r>
+    </w:p>
+    <w:p>
+      <w:pPr>
+        <w:pStyle w:val="ListParagraph"/>
+        <w:rPr>
+          <w:rFonts w:ascii="Times New Roman" w:eastAsia="Times New Roman" w:hAnsi="Times New Roman" w:cs="Times New Roman"/>
+          <w:color w:val="000000"/>
+          <w:kern w:val="0"/>
+          <w14:ligatures w14:val="none"/>
+        </w:rPr>
+      </w:pPr>
+    </w:p>
+    <w:p>
+      <w:pPr>
+        <w:pStyle w:val="ListParagraph"/>
+        <w:numPr>
+          <w:ilvl w:val="0"/>
+          <w:numId w:val="44"/>
+        </w:numPr>
+        <w:spacing w:after="0" w:line="240" w:lineRule="auto"/>
+        <w:ind w:right="-360"/>
+        <w:jc w:val="both"/>
+        <w:textAlignment w:val="baseline"/>
+        <w:rPr>
+          <w:rFonts w:ascii="Times New Roman" w:eastAsia="Times New Roman" w:hAnsi="Times New Roman" w:cs="Times New Roman"/>
+          <w:color w:val="000000"/>
+          <w:kern w:val="0"/>
+          <w14:ligatures w14:val="none"/>
+        </w:rPr>
+      </w:pPr>
+      <w:r>
+        <w:rPr>
+          <w:rFonts w:ascii="Times New Roman" w:eastAsia="Times New Roman" w:hAnsi="Times New Roman" w:cs="Times New Roman"/>
+          <w:color w:val="000000"/>
+          <w:kern w:val="0"/>
+          <w14:ligatures w14:val="none"/>
+        </w:rPr>
+        <w:t>Most policyholders fall in between approximately 20 to 35, where charges vary significantly. This suggests that showing that BMI is not a reliable standalone predictor of charges.</w:t>
+      </w:r>
+    </w:p>
+    <w:p>
+      <w:pPr>
+        <w:pStyle w:val="ListParagraph"/>
+        <w:rPr>
+          <w:rFonts w:ascii="Times New Roman" w:eastAsia="Times New Roman" w:hAnsi="Times New Roman" w:cs="Times New Roman"/>
+          <w:color w:val="000000"/>
+          <w:kern w:val="0"/>
+          <w14:ligatures w14:val="none"/>
+        </w:rPr>
+      </w:pPr>
+    </w:p>
+    <w:p>
+      <w:pPr>
+        <w:pStyle w:val="ListParagraph"/>
+        <w:numPr>
+          <w:ilvl w:val="0"/>
+          <w:numId w:val="44"/>
+        </w:numPr>
+        <w:spacing w:after="0" w:line="240" w:lineRule="auto"/>
+        <w:ind w:right="-360"/>
+        <w:jc w:val="both"/>
+        <w:textAlignment w:val="baseline"/>
+        <w:rPr>
+          <w:rFonts w:ascii="Times New Roman" w:eastAsia="Times New Roman" w:hAnsi="Times New Roman" w:cs="Times New Roman"/>
+          <w:color w:val="000000"/>
+          <w:kern w:val="0"/>
+          <w14:ligatures w14:val="none"/>
+        </w:rPr>
+      </w:pPr>
+      <w:r>
+        <w:rPr>
+          <w:rFonts w:ascii="Times New Roman" w:eastAsia="Times New Roman" w:hAnsi="Times New Roman" w:cs="Times New Roman"/>
+          <w:color w:val="000000"/>
+          <w:kern w:val="0"/>
+          <w14:ligatures w14:val="none"/>
+        </w:rPr>
+        <w:t>Higher charges above $40K appear more frequently in BMI above 30. On the other hand, some with very high BMI are still in low charges. This again indicates that there are other factors that interacts with BMI in predicting charges.</w:t>
+      </w:r>
     </w:p>
     <w:p>
       <w:pPr>
@@ -4599,6 +5015,82 @@
     </w:p>
     <w:p>
       <w:pPr>
+        <w:pStyle w:val="ListParagraph"/>
+        <w:numPr>
+          <w:ilvl w:val="0"/>
+          <w:numId w:val="33"/>
+        </w:numPr>
+        <w:spacing w:after="0" w:line="240" w:lineRule="auto"/>
+        <w:ind w:right="-360"/>
+        <w:jc w:val="center"/>
+        <w:textAlignment w:val="baseline"/>
+        <w:rPr>
+          <w:rFonts w:ascii="Times New Roman" w:eastAsia="Times New Roman" w:hAnsi="Times New Roman" w:cs="Times New Roman"/>
+          <w:b/>
+          <w:bCs/>
+          <w:color w:val="000000"/>
+          <w:kern w:val="0"/>
+          <w14:ligatures w14:val="none"/>
+        </w:rPr>
+      </w:pPr>
+      <w:r>
+        <w:rPr>
+          <w:rFonts w:ascii="Times New Roman" w:eastAsia="Times New Roman" w:hAnsi="Times New Roman" w:cs="Times New Roman"/>
+          <w:b/>
+          <w:bCs/>
+          <w:color w:val="000000"/>
+          <w:kern w:val="0"/>
+          <w14:ligatures w14:val="none"/>
+        </w:rPr>
+        <w:t>FIGURE</w:t>
+      </w:r>
+      <w:r>
+        <w:rPr>
+          <w:rFonts w:ascii="Times New Roman" w:eastAsia="Times New Roman" w:hAnsi="Times New Roman" w:cs="Times New Roman"/>
+          <w:b/>
+          <w:bCs/>
+          <w:color w:val="000000"/>
+          <w:kern w:val="0"/>
+          <w14:ligatures w14:val="none"/>
+        </w:rPr>
+        <w:t>5</w:t>
+      </w:r>
+      <w:r>
+        <w:rPr>
+          <w:rFonts w:ascii="Times New Roman" w:eastAsia="Times New Roman" w:hAnsi="Times New Roman" w:cs="Times New Roman"/>
+          <w:b/>
+          <w:bCs/>
+          <w:color w:val="000000"/>
+          <w:kern w:val="0"/>
+          <w14:ligatures w14:val="none"/>
+        </w:rPr>
+        <w:t xml:space="preserve">. </w:t>
+      </w:r>
+      <w:r>
+        <w:rPr>
+          <w:rFonts w:ascii="Times New Roman" w:eastAsia="Times New Roman" w:hAnsi="Times New Roman" w:cs="Times New Roman"/>
+          <w:b/>
+          <w:bCs/>
+          <w:color w:val="000000"/>
+          <w:kern w:val="0"/>
+          <w14:ligatures w14:val="none"/>
+        </w:rPr>
+        <w:t>PAIRPLOT</w:t>
+      </w:r>
+      <w:r>
+        <w:rPr>
+          <w:rFonts w:ascii="Times New Roman" w:eastAsia="Times New Roman" w:hAnsi="Times New Roman" w:cs="Times New Roman"/>
+          <w:b/>
+          <w:bCs/>
+          <w:color w:val="000000"/>
+          <w:kern w:val="0"/>
+          <w14:ligatures w14:val="none"/>
+        </w:rPr>
+        <w:t xml:space="preserve"> </w:t>
+      </w:r>
+    </w:p>
+    <w:p>
+      <w:pPr>
         <w:spacing w:after="0" w:line="240" w:lineRule="auto"/>
         <w:ind w:left="360" w:right="-360"/>
         <w:jc w:val="center"/>
@@ -4637,6 +5129,7 @@
           <w:color w:val="000000"/>
           <w:kern w:val="0"/>
         </w:rPr>
+        <w:lastRenderedPageBreak/>
         <w:drawing>
           <wp:inline distT="0" distB="0" distL="0" distR="0" wp14:anchorId="691A647C" wp14:editId="0FAF2346">
             <wp:extent cx="4445000" cy="3175000"/>
@@ -4703,50 +5196,1034 @@
     </w:p>
     <w:p>
       <w:pPr>
-        <w:spacing w:after="0" w:line="240" w:lineRule="auto"/>
-        <w:ind w:right="-360"/>
-        <w:textAlignment w:val="baseline"/>
-        <w:rPr>
-          <w:rFonts w:ascii="Times New Roman" w:eastAsia="Times New Roman" w:hAnsi="Times New Roman" w:cs="Times New Roman"/>
-          <w:b/>
-          <w:bCs/>
-          <w:color w:val="000000"/>
-          <w:kern w:val="0"/>
-          <w14:ligatures w14:val="none"/>
-        </w:rPr>
-      </w:pPr>
-    </w:p>
-    <w:p>
-      <w:pPr>
-        <w:spacing w:after="0" w:line="240" w:lineRule="auto"/>
-        <w:ind w:right="-360"/>
-        <w:rPr>
-          <w:rFonts w:ascii="Times New Roman" w:eastAsia="Times New Roman" w:hAnsi="Times New Roman" w:cs="Times New Roman"/>
-          <w:kern w:val="0"/>
-          <w14:ligatures w14:val="none"/>
-        </w:rPr>
-      </w:pPr>
-      <w:r>
-        <w:rPr>
-          <w:rFonts w:ascii="Times New Roman" w:eastAsia="Times New Roman" w:hAnsi="Times New Roman" w:cs="Times New Roman"/>
-          <w:b/>
-          <w:bCs/>
-          <w:color w:val="000000"/>
-          <w:kern w:val="0"/>
-          <w14:ligatures w14:val="none"/>
-        </w:rPr>
-        <w:t xml:space="preserve">BASELINE </w:t>
-      </w:r>
-      <w:r>
-        <w:rPr>
-          <w:rFonts w:ascii="Times New Roman" w:eastAsia="Times New Roman" w:hAnsi="Times New Roman" w:cs="Times New Roman"/>
-          <w:b/>
-          <w:bCs/>
-          <w:color w:val="000000"/>
-          <w:kern w:val="0"/>
+        <w:pStyle w:val="ListParagraph"/>
+        <w:numPr>
+          <w:ilvl w:val="0"/>
+          <w:numId w:val="45"/>
+        </w:numPr>
+        <w:spacing w:after="0" w:line="240" w:lineRule="auto"/>
+        <w:ind w:right="-360"/>
+        <w:jc w:val="both"/>
+        <w:textAlignment w:val="baseline"/>
+        <w:rPr>
+          <w:rFonts w:ascii="Times New Roman" w:eastAsia="Times New Roman" w:hAnsi="Times New Roman" w:cs="Times New Roman"/>
+          <w:color w:val="000000"/>
+          <w:kern w:val="0"/>
+          <w14:ligatures w14:val="none"/>
+        </w:rPr>
+      </w:pPr>
+      <w:r>
+        <w:rPr>
+          <w:rFonts w:ascii="Times New Roman" w:eastAsia="Times New Roman" w:hAnsi="Times New Roman" w:cs="Times New Roman"/>
+          <w:color w:val="000000"/>
+          <w:kern w:val="0"/>
+          <w14:ligatures w14:val="none"/>
+        </w:rPr>
+        <w:t xml:space="preserve">Across all ages, smokers </w:t>
+      </w:r>
+      <w:r>
+        <w:rPr>
+          <w:rFonts w:ascii="Times New Roman" w:eastAsia="Times New Roman" w:hAnsi="Times New Roman" w:cs="Times New Roman"/>
+          <w:color w:val="000000"/>
+          <w:kern w:val="0"/>
+          <w14:ligatures w14:val="none"/>
+        </w:rPr>
+        <w:t>consistently</w:t>
+      </w:r>
+      <w:r>
+        <w:rPr>
+          <w:rFonts w:ascii="Times New Roman" w:eastAsia="Times New Roman" w:hAnsi="Times New Roman" w:cs="Times New Roman"/>
+          <w:color w:val="000000"/>
+          <w:kern w:val="0"/>
+          <w14:ligatures w14:val="none"/>
+        </w:rPr>
+        <w:t xml:space="preserve"> incur higher charges than non-smokers. In general, older p</w:t>
+      </w:r>
+      <w:r>
+        <w:rPr>
+          <w:rFonts w:ascii="Times New Roman" w:eastAsia="Times New Roman" w:hAnsi="Times New Roman" w:cs="Times New Roman"/>
+          <w:color w:val="000000"/>
+          <w:kern w:val="0"/>
+          <w14:ligatures w14:val="none"/>
+        </w:rPr>
+        <w:t>olicy</w:t>
+      </w:r>
+      <w:r>
+        <w:rPr>
+          <w:rFonts w:ascii="Times New Roman" w:eastAsia="Times New Roman" w:hAnsi="Times New Roman" w:cs="Times New Roman"/>
+          <w:color w:val="000000"/>
+          <w:kern w:val="0"/>
+          <w14:ligatures w14:val="none"/>
+        </w:rPr>
+        <w:t>holders pay more charges but with smoking status creates a significant difference than age alone.</w:t>
+      </w:r>
+    </w:p>
+    <w:p>
+      <w:pPr>
+        <w:pStyle w:val="ListParagraph"/>
+        <w:spacing w:after="0" w:line="240" w:lineRule="auto"/>
+        <w:ind w:left="1080" w:right="-360"/>
+        <w:jc w:val="both"/>
+        <w:textAlignment w:val="baseline"/>
+        <w:rPr>
+          <w:rFonts w:ascii="Times New Roman" w:eastAsia="Times New Roman" w:hAnsi="Times New Roman" w:cs="Times New Roman"/>
+          <w:color w:val="000000"/>
+          <w:kern w:val="0"/>
+          <w14:ligatures w14:val="none"/>
+        </w:rPr>
+      </w:pPr>
+    </w:p>
+    <w:p>
+      <w:pPr>
+        <w:pStyle w:val="ListParagraph"/>
+        <w:numPr>
+          <w:ilvl w:val="0"/>
+          <w:numId w:val="45"/>
+        </w:numPr>
+        <w:spacing w:after="0" w:line="240" w:lineRule="auto"/>
+        <w:ind w:right="-360"/>
+        <w:jc w:val="both"/>
+        <w:textAlignment w:val="baseline"/>
+        <w:rPr>
+          <w:rFonts w:ascii="Times New Roman" w:eastAsia="Times New Roman" w:hAnsi="Times New Roman" w:cs="Times New Roman"/>
+          <w:color w:val="000000"/>
+          <w:kern w:val="0"/>
+          <w14:ligatures w14:val="none"/>
+        </w:rPr>
+      </w:pPr>
+      <w:r>
+        <w:rPr>
+          <w:rFonts w:ascii="Times New Roman" w:eastAsia="Times New Roman" w:hAnsi="Times New Roman" w:cs="Times New Roman"/>
+          <w:color w:val="000000"/>
+          <w:kern w:val="0"/>
+          <w14:ligatures w14:val="none"/>
+        </w:rPr>
+        <w:t xml:space="preserve">Smokers with high BMI over 30 incur high charges (some over $60K). Non-smokers show less of a clear pattern since many with high BMI still fall in the low-to-mid </w:t>
+      </w:r>
+      <w:r>
+        <w:rPr>
+          <w:rFonts w:ascii="Times New Roman" w:eastAsia="Times New Roman" w:hAnsi="Times New Roman" w:cs="Times New Roman"/>
+          <w:color w:val="000000"/>
+          <w:kern w:val="0"/>
+          <w14:ligatures w14:val="none"/>
+        </w:rPr>
+        <w:t>insurance</w:t>
+      </w:r>
+      <w:r>
+        <w:rPr>
+          <w:rFonts w:ascii="Times New Roman" w:eastAsia="Times New Roman" w:hAnsi="Times New Roman" w:cs="Times New Roman"/>
+          <w:color w:val="000000"/>
+          <w:kern w:val="0"/>
+          <w14:ligatures w14:val="none"/>
+        </w:rPr>
+        <w:t xml:space="preserve"> charge range. This means that smoking amplifies the effect of BMI on costs.</w:t>
+      </w:r>
+    </w:p>
+    <w:p>
+      <w:pPr>
+        <w:pStyle w:val="ListParagraph"/>
+        <w:rPr>
+          <w:rFonts w:ascii="Times New Roman" w:eastAsia="Times New Roman" w:hAnsi="Times New Roman" w:cs="Times New Roman"/>
+          <w:color w:val="000000"/>
+          <w:kern w:val="0"/>
+          <w14:ligatures w14:val="none"/>
+        </w:rPr>
+      </w:pPr>
+    </w:p>
+    <w:p>
+      <w:pPr>
+        <w:pStyle w:val="ListParagraph"/>
+        <w:numPr>
+          <w:ilvl w:val="0"/>
+          <w:numId w:val="45"/>
+        </w:numPr>
+        <w:spacing w:after="0" w:line="240" w:lineRule="auto"/>
+        <w:ind w:right="-360"/>
+        <w:jc w:val="both"/>
+        <w:textAlignment w:val="baseline"/>
+        <w:rPr>
+          <w:rFonts w:ascii="Times New Roman" w:eastAsia="Times New Roman" w:hAnsi="Times New Roman" w:cs="Times New Roman"/>
+          <w:color w:val="000000"/>
+          <w:kern w:val="0"/>
+          <w14:ligatures w14:val="none"/>
+        </w:rPr>
+      </w:pPr>
+      <w:r>
+        <w:rPr>
+          <w:rFonts w:ascii="Times New Roman" w:eastAsia="Times New Roman" w:hAnsi="Times New Roman" w:cs="Times New Roman"/>
+          <w:color w:val="000000"/>
+          <w:kern w:val="0"/>
+          <w14:ligatures w14:val="none"/>
+        </w:rPr>
+        <w:t>There is no clear trend between age and BMI. In this dataset, age and BMI are independent. Smokers and non-smokers are scattered similarly across the BMI and age spectrum.</w:t>
+      </w:r>
+    </w:p>
+    <w:p>
+      <w:pPr>
+        <w:pStyle w:val="ListParagraph"/>
+        <w:rPr>
+          <w:rFonts w:ascii="Times New Roman" w:eastAsia="Times New Roman" w:hAnsi="Times New Roman" w:cs="Times New Roman"/>
+          <w:color w:val="000000"/>
+          <w:kern w:val="0"/>
+          <w14:ligatures w14:val="none"/>
+        </w:rPr>
+      </w:pPr>
+    </w:p>
+    <w:p>
+      <w:pPr>
+        <w:pStyle w:val="ListParagraph"/>
+        <w:numPr>
+          <w:ilvl w:val="0"/>
+          <w:numId w:val="45"/>
+        </w:numPr>
+        <w:spacing w:after="0" w:line="240" w:lineRule="auto"/>
+        <w:ind w:right="-360"/>
+        <w:jc w:val="both"/>
+        <w:textAlignment w:val="baseline"/>
+        <w:rPr>
+          <w:rFonts w:ascii="Times New Roman" w:eastAsia="Times New Roman" w:hAnsi="Times New Roman" w:cs="Times New Roman"/>
+          <w:color w:val="000000"/>
+          <w:kern w:val="0"/>
+          <w14:ligatures w14:val="none"/>
+        </w:rPr>
+      </w:pPr>
+      <w:r>
+        <w:rPr>
+          <w:rFonts w:ascii="Times New Roman" w:eastAsia="Times New Roman" w:hAnsi="Times New Roman" w:cs="Times New Roman"/>
+          <w:color w:val="000000"/>
+          <w:kern w:val="0"/>
+          <w14:ligatures w14:val="none"/>
+        </w:rPr>
+        <w:t>Smoking status is the strongest, most consistent driver of high insurance charges across all features. In almost every subplot, smokers (yellow) are shifted charges upwar</w:t>
+      </w:r>
+      <w:r>
+        <w:rPr>
+          <w:rFonts w:ascii="Times New Roman" w:eastAsia="Times New Roman" w:hAnsi="Times New Roman" w:cs="Times New Roman"/>
+          <w:color w:val="000000"/>
+          <w:kern w:val="0"/>
+          <w14:ligatures w14:val="none"/>
+        </w:rPr>
+        <w:t>d</w:t>
+      </w:r>
+      <w:r>
+        <w:rPr>
+          <w:rFonts w:ascii="Times New Roman" w:eastAsia="Times New Roman" w:hAnsi="Times New Roman" w:cs="Times New Roman"/>
+          <w:color w:val="000000"/>
+          <w:kern w:val="0"/>
+          <w14:ligatures w14:val="none"/>
+        </w:rPr>
+        <w:t xml:space="preserve"> compared to non-smokers which reinforces the idea that smoking status is a key driver in predicting insurance costs, more influential than age or BMI.</w:t>
+      </w:r>
+    </w:p>
+    <w:p>
+      <w:pPr>
+        <w:spacing w:after="0" w:line="240" w:lineRule="auto"/>
+        <w:ind w:right="-360"/>
+        <w:textAlignment w:val="baseline"/>
+        <w:rPr>
+          <w:rFonts w:ascii="Times New Roman" w:eastAsia="Times New Roman" w:hAnsi="Times New Roman" w:cs="Times New Roman"/>
+          <w:b/>
+          <w:bCs/>
+          <w:color w:val="000000"/>
+          <w:kern w:val="0"/>
+          <w14:ligatures w14:val="none"/>
+        </w:rPr>
+      </w:pPr>
+    </w:p>
+    <w:p>
+      <w:pPr>
+        <w:spacing w:after="0" w:line="240" w:lineRule="auto"/>
+        <w:ind w:right="-360"/>
+        <w:rPr>
+          <w:rFonts w:ascii="Times New Roman" w:eastAsia="Times New Roman" w:hAnsi="Times New Roman" w:cs="Times New Roman"/>
+          <w:b/>
+          <w:bCs/>
+          <w:color w:val="000000"/>
+          <w:kern w:val="0"/>
+          <w:sz w:val="28"/>
+          <w:szCs w:val="28"/>
+          <w14:ligatures w14:val="none"/>
+        </w:rPr>
+      </w:pPr>
+      <w:r>
+        <w:rPr>
+          <w:rFonts w:ascii="Times New Roman" w:eastAsia="Times New Roman" w:hAnsi="Times New Roman" w:cs="Times New Roman"/>
+          <w:b/>
+          <w:bCs/>
+          <w:color w:val="000000"/>
+          <w:kern w:val="0"/>
+          <w:sz w:val="28"/>
+          <w:szCs w:val="28"/>
           <w14:ligatures w14:val="none"/>
         </w:rPr>
         <w:t>MODELLING</w:t>
+      </w:r>
+    </w:p>
+    <w:p>
+      <w:pPr>
+        <w:spacing w:after="0" w:line="240" w:lineRule="auto"/>
+        <w:ind w:right="-360"/>
+        <w:rPr>
+          <w:rFonts w:ascii="Times New Roman" w:eastAsia="Times New Roman" w:hAnsi="Times New Roman" w:cs="Times New Roman"/>
+          <w:b/>
+          <w:bCs/>
+          <w:color w:val="000000"/>
+          <w:kern w:val="0"/>
+          <w:sz w:val="28"/>
+          <w:szCs w:val="28"/>
+          <w14:ligatures w14:val="none"/>
+        </w:rPr>
+      </w:pPr>
+    </w:p>
+    <w:p>
+      <w:pPr>
+        <w:spacing w:after="0" w:line="240" w:lineRule="auto"/>
+        <w:ind w:right="-360"/>
+        <w:rPr>
+          <w:rFonts w:ascii="Times New Roman" w:eastAsia="Times New Roman" w:hAnsi="Times New Roman" w:cs="Times New Roman"/>
+          <w:b/>
+          <w:bCs/>
+          <w:kern w:val="0"/>
+          <w:sz w:val="28"/>
+          <w:szCs w:val="28"/>
+          <w14:ligatures w14:val="none"/>
+        </w:rPr>
+      </w:pPr>
+      <w:r>
+        <w:rPr>
+          <w:rFonts w:ascii="Times New Roman" w:eastAsia="Times New Roman" w:hAnsi="Times New Roman" w:cs="Times New Roman"/>
+          <w:b/>
+          <w:bCs/>
+          <w:kern w:val="0"/>
+          <w:sz w:val="28"/>
+          <w:szCs w:val="28"/>
+          <w14:ligatures w14:val="none"/>
+        </w:rPr>
+        <w:t>Baseline Model: Linear Regression to Predict Health Insurance Charges</w:t>
+      </w:r>
+    </w:p>
+    <w:p>
+      <w:pPr>
+        <w:spacing w:after="0" w:line="240" w:lineRule="auto"/>
+        <w:ind w:right="-360"/>
+        <w:rPr>
+          <w:rFonts w:ascii="Times New Roman" w:eastAsia="Times New Roman" w:hAnsi="Times New Roman" w:cs="Times New Roman"/>
+          <w:b/>
+          <w:bCs/>
+          <w:kern w:val="0"/>
+          <w:sz w:val="28"/>
+          <w:szCs w:val="28"/>
+          <w14:ligatures w14:val="none"/>
+        </w:rPr>
+      </w:pPr>
+    </w:p>
+    <w:p>
+      <w:pPr>
+        <w:pStyle w:val="HTMLPreformatted"/>
+        <w:shd w:val="clear" w:color="auto" w:fill="FFFFFF"/>
+        <w:wordWrap w:val="0"/>
+        <w:rPr>
+          <w:rFonts w:ascii="Times New Roman" w:hAnsi="Times New Roman" w:cs="Times New Roman"/>
+          <w:sz w:val="24"/>
+          <w:szCs w:val="24"/>
+        </w:rPr>
+      </w:pPr>
+      <w:r>
+        <w:rPr>
+          <w:rFonts w:ascii="Times New Roman" w:hAnsi="Times New Roman" w:cs="Times New Roman"/>
+          <w:b/>
+          <w:bCs/>
+          <w:i/>
+          <w:iCs/>
+          <w:sz w:val="24"/>
+          <w:szCs w:val="24"/>
+        </w:rPr>
+        <w:t xml:space="preserve">Coefficients: </w:t>
+      </w:r>
+      <w:r>
+        <w:rPr>
+          <w:rFonts w:ascii="Times New Roman" w:hAnsi="Times New Roman" w:cs="Times New Roman"/>
+          <w:b/>
+          <w:bCs/>
+          <w:i/>
+          <w:iCs/>
+          <w:sz w:val="24"/>
+          <w:szCs w:val="24"/>
+        </w:rPr>
+        <w:t xml:space="preserve"> </w:t>
+      </w:r>
+      <w:r>
+        <w:rPr>
+          <w:rFonts w:ascii="Times New Roman" w:hAnsi="Times New Roman" w:cs="Times New Roman"/>
+          <w:sz w:val="24"/>
+          <w:szCs w:val="24"/>
+        </w:rPr>
+        <w:t>248.76407134</w:t>
+      </w:r>
+      <w:r>
+        <w:rPr>
+          <w:rFonts w:ascii="Times New Roman" w:hAnsi="Times New Roman" w:cs="Times New Roman"/>
+          <w:sz w:val="24"/>
+          <w:szCs w:val="24"/>
+        </w:rPr>
+        <w:t>,</w:t>
+      </w:r>
+      <w:r>
+        <w:rPr>
+          <w:rFonts w:ascii="Times New Roman" w:hAnsi="Times New Roman" w:cs="Times New Roman"/>
+          <w:sz w:val="24"/>
+          <w:szCs w:val="24"/>
+        </w:rPr>
+        <w:t xml:space="preserve">  -99.69539417</w:t>
+      </w:r>
+      <w:r>
+        <w:rPr>
+          <w:rFonts w:ascii="Times New Roman" w:hAnsi="Times New Roman" w:cs="Times New Roman"/>
+          <w:sz w:val="24"/>
+          <w:szCs w:val="24"/>
+        </w:rPr>
+        <w:t>,</w:t>
+      </w:r>
+      <w:r>
+        <w:rPr>
+          <w:rFonts w:ascii="Times New Roman" w:hAnsi="Times New Roman" w:cs="Times New Roman"/>
+          <w:sz w:val="24"/>
+          <w:szCs w:val="24"/>
+        </w:rPr>
+        <w:t xml:space="preserve">  312.60904469</w:t>
+      </w:r>
+      <w:r>
+        <w:rPr>
+          <w:rFonts w:ascii="Times New Roman" w:hAnsi="Times New Roman" w:cs="Times New Roman"/>
+          <w:sz w:val="24"/>
+          <w:szCs w:val="24"/>
+        </w:rPr>
+        <w:t>,</w:t>
+      </w:r>
+      <w:r>
+        <w:rPr>
+          <w:rFonts w:ascii="Times New Roman" w:hAnsi="Times New Roman" w:cs="Times New Roman"/>
+          <w:sz w:val="24"/>
+          <w:szCs w:val="24"/>
+        </w:rPr>
+        <w:t xml:space="preserve">  534.12087654</w:t>
+      </w:r>
+      <w:r>
+        <w:rPr>
+          <w:rFonts w:ascii="Times New Roman" w:hAnsi="Times New Roman" w:cs="Times New Roman"/>
+          <w:sz w:val="24"/>
+          <w:szCs w:val="24"/>
+        </w:rPr>
+        <w:t xml:space="preserve">,  </w:t>
+      </w:r>
+      <w:r>
+        <w:rPr>
+          <w:rFonts w:ascii="Times New Roman" w:hAnsi="Times New Roman" w:cs="Times New Roman"/>
+          <w:sz w:val="24"/>
+          <w:szCs w:val="24"/>
+        </w:rPr>
+        <w:t>23052.15275173</w:t>
+      </w:r>
+      <w:r>
+        <w:rPr>
+          <w:rFonts w:ascii="Times New Roman" w:hAnsi="Times New Roman" w:cs="Times New Roman"/>
+          <w:sz w:val="24"/>
+          <w:szCs w:val="24"/>
+        </w:rPr>
+        <w:t>,</w:t>
+      </w:r>
+      <w:r>
+        <w:rPr>
+          <w:rFonts w:ascii="Times New Roman" w:hAnsi="Times New Roman" w:cs="Times New Roman"/>
+          <w:sz w:val="24"/>
+          <w:szCs w:val="24"/>
+        </w:rPr>
+        <w:t xml:space="preserve">  237.62514748</w:t>
+      </w:r>
+    </w:p>
+    <w:p>
+      <w:pPr>
+        <w:pStyle w:val="HTMLPreformatted"/>
+        <w:shd w:val="clear" w:color="auto" w:fill="FFFFFF"/>
+        <w:wordWrap w:val="0"/>
+        <w:rPr>
+          <w:rFonts w:ascii="Times New Roman" w:hAnsi="Times New Roman" w:cs="Times New Roman"/>
+          <w:sz w:val="24"/>
+          <w:szCs w:val="24"/>
+        </w:rPr>
+      </w:pPr>
+    </w:p>
+    <w:p>
+      <w:pPr>
+        <w:spacing w:after="0" w:line="240" w:lineRule="auto"/>
+        <w:ind w:right="-360"/>
+        <w:rPr>
+          <w:rFonts w:ascii="Times New Roman" w:eastAsia="Times New Roman" w:hAnsi="Times New Roman" w:cs="Times New Roman"/>
+          <w:kern w:val="0"/>
+          <w14:ligatures w14:val="none"/>
+        </w:rPr>
+      </w:pPr>
+      <w:r>
+        <w:rPr>
+          <w:rFonts w:ascii="Times New Roman" w:eastAsia="Times New Roman" w:hAnsi="Times New Roman" w:cs="Times New Roman"/>
+          <w:b/>
+          <w:bCs/>
+          <w:i/>
+          <w:iCs/>
+          <w:kern w:val="0"/>
+          <w14:ligatures w14:val="none"/>
+        </w:rPr>
+        <w:t>Intercept:</w:t>
+      </w:r>
+      <w:r>
+        <w:rPr>
+          <w:rFonts w:ascii="Times New Roman" w:eastAsia="Times New Roman" w:hAnsi="Times New Roman" w:cs="Times New Roman"/>
+          <w:kern w:val="0"/>
+          <w14:ligatures w14:val="none"/>
+        </w:rPr>
+        <w:t xml:space="preserve"> -11,760</w:t>
+      </w:r>
+    </w:p>
+    <w:p>
+      <w:pPr>
+        <w:spacing w:after="0" w:line="240" w:lineRule="auto"/>
+        <w:ind w:right="-360"/>
+        <w:rPr>
+          <w:rFonts w:ascii="Times New Roman" w:eastAsia="Times New Roman" w:hAnsi="Times New Roman" w:cs="Times New Roman"/>
+          <w:kern w:val="0"/>
+          <w14:ligatures w14:val="none"/>
+        </w:rPr>
+      </w:pPr>
+    </w:p>
+    <w:p>
+      <w:pPr>
+        <w:spacing w:after="0" w:line="240" w:lineRule="auto"/>
+        <w:ind w:right="-360"/>
+        <w:rPr>
+          <w:rFonts w:ascii="Times New Roman" w:eastAsia="Times New Roman" w:hAnsi="Times New Roman" w:cs="Times New Roman"/>
+          <w:kern w:val="0"/>
+          <w14:ligatures w14:val="none"/>
+        </w:rPr>
+      </w:pPr>
+      <w:r>
+        <w:rPr>
+          <w:rFonts w:ascii="Times New Roman" w:eastAsia="Times New Roman" w:hAnsi="Times New Roman" w:cs="Times New Roman"/>
+          <w:b/>
+          <w:bCs/>
+          <w:i/>
+          <w:iCs/>
+          <w:kern w:val="0"/>
+          <w14:ligatures w14:val="none"/>
+        </w:rPr>
+        <w:t>Evaluation Metrics</w:t>
+      </w:r>
+      <w:r>
+        <w:rPr>
+          <w:rFonts w:ascii="Times New Roman" w:eastAsia="Times New Roman" w:hAnsi="Times New Roman" w:cs="Times New Roman"/>
+          <w:kern w:val="0"/>
+          <w14:ligatures w14:val="none"/>
+        </w:rPr>
+        <w:t>:</w:t>
+      </w:r>
+    </w:p>
+    <w:p>
+      <w:pPr>
+        <w:spacing w:after="0" w:line="240" w:lineRule="auto"/>
+        <w:ind w:right="-360"/>
+        <w:rPr>
+          <w:rFonts w:ascii="Times New Roman" w:eastAsia="Times New Roman" w:hAnsi="Times New Roman" w:cs="Times New Roman"/>
+          <w:kern w:val="0"/>
+          <w14:ligatures w14:val="none"/>
+        </w:rPr>
+      </w:pPr>
+    </w:p>
+    <w:tbl>
+      <w:tblPr>
+        <w:tblStyle w:val="TableGrid"/>
+        <w:tblW w:w="0" w:type="auto"/>
+        <w:tblLook w:val="04A0" w:firstRow="1" w:lastRow="0" w:firstColumn="1" w:lastColumn="0" w:noHBand="0" w:noVBand="1"/>
+      </w:tblPr>
+      <w:tblGrid>
+        <w:gridCol w:w="2065"/>
+        <w:gridCol w:w="2430"/>
+        <w:gridCol w:w="2520"/>
+      </w:tblGrid>
+      <w:tr>
+        <w:tc>
+          <w:tcPr>
+            <w:tcW w:w="2065" w:type="dxa"/>
+          </w:tcPr>
+          <w:p>
+            <w:pPr>
+              <w:ind w:right="-360"/>
+              <w:rPr>
+                <w:rFonts w:ascii="Times New Roman" w:eastAsia="Times New Roman" w:hAnsi="Times New Roman" w:cs="Times New Roman"/>
+                <w:b/>
+                <w:bCs/>
+                <w:kern w:val="0"/>
+                <w:sz w:val="28"/>
+                <w:szCs w:val="28"/>
+                <w14:ligatures w14:val="none"/>
+              </w:rPr>
+            </w:pPr>
+            <w:r>
+              <w:rPr>
+                <w:rFonts w:ascii="Times New Roman" w:eastAsia="Times New Roman" w:hAnsi="Times New Roman" w:cs="Times New Roman"/>
+                <w:b/>
+                <w:bCs/>
+                <w:kern w:val="0"/>
+                <w:sz w:val="28"/>
+                <w:szCs w:val="28"/>
+                <w14:ligatures w14:val="none"/>
+              </w:rPr>
+              <w:t>METRICS</w:t>
+            </w:r>
+          </w:p>
+        </w:tc>
+        <w:tc>
+          <w:tcPr>
+            <w:tcW w:w="2430" w:type="dxa"/>
+          </w:tcPr>
+          <w:p>
+            <w:pPr>
+              <w:ind w:right="-360"/>
+              <w:jc w:val="center"/>
+              <w:rPr>
+                <w:rFonts w:ascii="Times New Roman" w:eastAsia="Times New Roman" w:hAnsi="Times New Roman" w:cs="Times New Roman"/>
+                <w:b/>
+                <w:bCs/>
+                <w:kern w:val="0"/>
+                <w:sz w:val="28"/>
+                <w:szCs w:val="28"/>
+                <w14:ligatures w14:val="none"/>
+              </w:rPr>
+            </w:pPr>
+            <w:r>
+              <w:rPr>
+                <w:rFonts w:ascii="Times New Roman" w:eastAsia="Times New Roman" w:hAnsi="Times New Roman" w:cs="Times New Roman"/>
+                <w:b/>
+                <w:bCs/>
+                <w:kern w:val="0"/>
+                <w:sz w:val="28"/>
+                <w:szCs w:val="28"/>
+                <w14:ligatures w14:val="none"/>
+              </w:rPr>
+              <w:t>TRAIN</w:t>
+            </w:r>
+          </w:p>
+        </w:tc>
+        <w:tc>
+          <w:tcPr>
+            <w:tcW w:w="2520" w:type="dxa"/>
+          </w:tcPr>
+          <w:p>
+            <w:pPr>
+              <w:ind w:right="-360"/>
+              <w:jc w:val="center"/>
+              <w:rPr>
+                <w:rFonts w:ascii="Times New Roman" w:eastAsia="Times New Roman" w:hAnsi="Times New Roman" w:cs="Times New Roman"/>
+                <w:b/>
+                <w:bCs/>
+                <w:kern w:val="0"/>
+                <w:sz w:val="28"/>
+                <w:szCs w:val="28"/>
+                <w14:ligatures w14:val="none"/>
+              </w:rPr>
+            </w:pPr>
+            <w:r>
+              <w:rPr>
+                <w:rFonts w:ascii="Times New Roman" w:eastAsia="Times New Roman" w:hAnsi="Times New Roman" w:cs="Times New Roman"/>
+                <w:b/>
+                <w:bCs/>
+                <w:kern w:val="0"/>
+                <w:sz w:val="28"/>
+                <w:szCs w:val="28"/>
+                <w14:ligatures w14:val="none"/>
+              </w:rPr>
+              <w:t>TEST</w:t>
+            </w:r>
+          </w:p>
+        </w:tc>
+      </w:tr>
+      <w:tr>
+        <w:tc>
+          <w:tcPr>
+            <w:tcW w:w="2065" w:type="dxa"/>
+          </w:tcPr>
+          <w:p>
+            <w:pPr>
+              <w:ind w:right="-360"/>
+              <w:rPr>
+                <w:rFonts w:ascii="Times New Roman" w:eastAsia="Times New Roman" w:hAnsi="Times New Roman" w:cs="Times New Roman"/>
+                <w:kern w:val="0"/>
+                <w:sz w:val="28"/>
+                <w:szCs w:val="28"/>
+                <w14:ligatures w14:val="none"/>
+              </w:rPr>
+            </w:pPr>
+            <w:r>
+              <w:rPr>
+                <w:rFonts w:ascii="Times New Roman" w:eastAsia="Times New Roman" w:hAnsi="Times New Roman" w:cs="Times New Roman"/>
+                <w:kern w:val="0"/>
+                <w:sz w:val="28"/>
+                <w:szCs w:val="28"/>
+                <w14:ligatures w14:val="none"/>
+              </w:rPr>
+              <w:t>R2 Score</w:t>
+            </w:r>
+          </w:p>
+        </w:tc>
+        <w:tc>
+          <w:tcPr>
+            <w:tcW w:w="2430" w:type="dxa"/>
+          </w:tcPr>
+          <w:p>
+            <w:pPr>
+              <w:ind w:right="-360"/>
+              <w:jc w:val="center"/>
+              <w:rPr>
+                <w:rFonts w:ascii="Times New Roman" w:eastAsia="Times New Roman" w:hAnsi="Times New Roman" w:cs="Times New Roman"/>
+                <w:kern w:val="0"/>
+                <w:sz w:val="28"/>
+                <w:szCs w:val="28"/>
+                <w14:ligatures w14:val="none"/>
+              </w:rPr>
+            </w:pPr>
+            <w:r>
+              <w:rPr>
+                <w:rFonts w:ascii="Times New Roman" w:eastAsia="Times New Roman" w:hAnsi="Times New Roman" w:cs="Times New Roman"/>
+                <w:kern w:val="0"/>
+                <w:sz w:val="28"/>
+                <w:szCs w:val="28"/>
+                <w14:ligatures w14:val="none"/>
+              </w:rPr>
+              <w:t>0.7297</w:t>
+            </w:r>
+          </w:p>
+        </w:tc>
+        <w:tc>
+          <w:tcPr>
+            <w:tcW w:w="2520" w:type="dxa"/>
+          </w:tcPr>
+          <w:p>
+            <w:pPr>
+              <w:ind w:right="-360"/>
+              <w:jc w:val="center"/>
+              <w:rPr>
+                <w:rFonts w:ascii="Times New Roman" w:eastAsia="Times New Roman" w:hAnsi="Times New Roman" w:cs="Times New Roman"/>
+                <w:kern w:val="0"/>
+                <w:sz w:val="28"/>
+                <w:szCs w:val="28"/>
+                <w14:ligatures w14:val="none"/>
+              </w:rPr>
+            </w:pPr>
+            <w:r>
+              <w:rPr>
+                <w:rFonts w:ascii="Times New Roman" w:eastAsia="Times New Roman" w:hAnsi="Times New Roman" w:cs="Times New Roman"/>
+                <w:kern w:val="0"/>
+                <w:sz w:val="28"/>
+                <w:szCs w:val="28"/>
+                <w14:ligatures w14:val="none"/>
+              </w:rPr>
+              <w:t>0.8068</w:t>
+            </w:r>
+          </w:p>
+        </w:tc>
+      </w:tr>
+      <w:tr>
+        <w:tc>
+          <w:tcPr>
+            <w:tcW w:w="2065" w:type="dxa"/>
+          </w:tcPr>
+          <w:p>
+            <w:pPr>
+              <w:ind w:right="-360"/>
+              <w:rPr>
+                <w:rFonts w:ascii="Times New Roman" w:eastAsia="Times New Roman" w:hAnsi="Times New Roman" w:cs="Times New Roman"/>
+                <w:kern w:val="0"/>
+                <w:sz w:val="28"/>
+                <w:szCs w:val="28"/>
+                <w14:ligatures w14:val="none"/>
+              </w:rPr>
+            </w:pPr>
+            <w:r>
+              <w:rPr>
+                <w:rFonts w:ascii="Times New Roman" w:eastAsia="Times New Roman" w:hAnsi="Times New Roman" w:cs="Times New Roman"/>
+                <w:kern w:val="0"/>
+                <w:sz w:val="28"/>
+                <w:szCs w:val="28"/>
+                <w14:ligatures w14:val="none"/>
+              </w:rPr>
+              <w:t>MSE</w:t>
+            </w:r>
+          </w:p>
+        </w:tc>
+        <w:tc>
+          <w:tcPr>
+            <w:tcW w:w="2430" w:type="dxa"/>
+          </w:tcPr>
+          <w:p>
+            <w:pPr>
+              <w:ind w:right="-360"/>
+              <w:jc w:val="center"/>
+              <w:rPr>
+                <w:rFonts w:ascii="Times New Roman" w:eastAsia="Times New Roman" w:hAnsi="Times New Roman" w:cs="Times New Roman"/>
+                <w:kern w:val="0"/>
+                <w:sz w:val="28"/>
+                <w:szCs w:val="28"/>
+                <w14:ligatures w14:val="none"/>
+              </w:rPr>
+            </w:pPr>
+            <w:r>
+              <w:rPr>
+                <w:rFonts w:ascii="Times New Roman" w:eastAsia="Times New Roman" w:hAnsi="Times New Roman" w:cs="Times New Roman"/>
+                <w:kern w:val="0"/>
+                <w:sz w:val="28"/>
+                <w:szCs w:val="28"/>
+                <w14:ligatures w14:val="none"/>
+              </w:rPr>
+              <w:t>37,005,531.73</w:t>
+            </w:r>
+          </w:p>
+        </w:tc>
+        <w:tc>
+          <w:tcPr>
+            <w:tcW w:w="2520" w:type="dxa"/>
+          </w:tcPr>
+          <w:p>
+            <w:pPr>
+              <w:ind w:right="-360"/>
+              <w:jc w:val="center"/>
+              <w:rPr>
+                <w:rFonts w:ascii="Times New Roman" w:eastAsia="Times New Roman" w:hAnsi="Times New Roman" w:cs="Times New Roman"/>
+                <w:kern w:val="0"/>
+                <w:sz w:val="28"/>
+                <w:szCs w:val="28"/>
+                <w14:ligatures w14:val="none"/>
+              </w:rPr>
+            </w:pPr>
+            <w:r>
+              <w:rPr>
+                <w:rFonts w:ascii="Times New Roman" w:eastAsia="Times New Roman" w:hAnsi="Times New Roman" w:cs="Times New Roman"/>
+                <w:kern w:val="0"/>
+                <w:sz w:val="28"/>
+                <w:szCs w:val="28"/>
+                <w14:ligatures w14:val="none"/>
+              </w:rPr>
+              <w:t>35,493,102.61</w:t>
+            </w:r>
+          </w:p>
+        </w:tc>
+      </w:tr>
+      <w:tr>
+        <w:tc>
+          <w:tcPr>
+            <w:tcW w:w="2065" w:type="dxa"/>
+          </w:tcPr>
+          <w:p>
+            <w:pPr>
+              <w:ind w:right="-360"/>
+              <w:rPr>
+                <w:rFonts w:ascii="Times New Roman" w:eastAsia="Times New Roman" w:hAnsi="Times New Roman" w:cs="Times New Roman"/>
+                <w:kern w:val="0"/>
+                <w:sz w:val="28"/>
+                <w:szCs w:val="28"/>
+                <w14:ligatures w14:val="none"/>
+              </w:rPr>
+            </w:pPr>
+            <w:r>
+              <w:rPr>
+                <w:rFonts w:ascii="Times New Roman" w:eastAsia="Times New Roman" w:hAnsi="Times New Roman" w:cs="Times New Roman"/>
+                <w:kern w:val="0"/>
+                <w:sz w:val="28"/>
+                <w:szCs w:val="28"/>
+                <w14:ligatures w14:val="none"/>
+              </w:rPr>
+              <w:t>MAE</w:t>
+            </w:r>
+          </w:p>
+        </w:tc>
+        <w:tc>
+          <w:tcPr>
+            <w:tcW w:w="2430" w:type="dxa"/>
+          </w:tcPr>
+          <w:p>
+            <w:pPr>
+              <w:ind w:right="-360"/>
+              <w:jc w:val="center"/>
+              <w:rPr>
+                <w:rFonts w:ascii="Times New Roman" w:eastAsia="Times New Roman" w:hAnsi="Times New Roman" w:cs="Times New Roman"/>
+                <w:kern w:val="0"/>
+                <w:sz w:val="28"/>
+                <w:szCs w:val="28"/>
+                <w14:ligatures w14:val="none"/>
+              </w:rPr>
+            </w:pPr>
+            <w:r>
+              <w:rPr>
+                <w:rFonts w:ascii="Times New Roman" w:eastAsia="Times New Roman" w:hAnsi="Times New Roman" w:cs="Times New Roman"/>
+                <w:kern w:val="0"/>
+                <w:sz w:val="28"/>
+                <w:szCs w:val="28"/>
+                <w14:ligatures w14:val="none"/>
+              </w:rPr>
+              <w:t>4181.32</w:t>
+            </w:r>
+          </w:p>
+        </w:tc>
+        <w:tc>
+          <w:tcPr>
+            <w:tcW w:w="2520" w:type="dxa"/>
+          </w:tcPr>
+          <w:p>
+            <w:pPr>
+              <w:ind w:right="-360"/>
+              <w:jc w:val="center"/>
+              <w:rPr>
+                <w:rFonts w:ascii="Times New Roman" w:eastAsia="Times New Roman" w:hAnsi="Times New Roman" w:cs="Times New Roman"/>
+                <w:kern w:val="0"/>
+                <w:sz w:val="28"/>
+                <w:szCs w:val="28"/>
+                <w14:ligatures w14:val="none"/>
+              </w:rPr>
+            </w:pPr>
+            <w:r>
+              <w:rPr>
+                <w:rFonts w:ascii="Times New Roman" w:eastAsia="Times New Roman" w:hAnsi="Times New Roman" w:cs="Times New Roman"/>
+                <w:kern w:val="0"/>
+                <w:sz w:val="28"/>
+                <w:szCs w:val="28"/>
+                <w14:ligatures w14:val="none"/>
+              </w:rPr>
+              <w:t>4182.35</w:t>
+            </w:r>
+          </w:p>
+        </w:tc>
+      </w:tr>
+    </w:tbl>
+    <w:p>
+      <w:pPr>
+        <w:spacing w:after="0" w:line="240" w:lineRule="auto"/>
+        <w:ind w:right="-360"/>
+        <w:rPr>
+          <w:rFonts w:ascii="Times New Roman" w:eastAsia="Times New Roman" w:hAnsi="Times New Roman" w:cs="Times New Roman"/>
+          <w:kern w:val="0"/>
+          <w:sz w:val="28"/>
+          <w:szCs w:val="28"/>
+          <w14:ligatures w14:val="none"/>
+        </w:rPr>
+      </w:pPr>
+    </w:p>
+    <w:p>
+      <w:pPr>
+        <w:spacing w:after="0" w:line="240" w:lineRule="auto"/>
+        <w:ind w:right="-360"/>
+        <w:rPr>
+          <w:rFonts w:ascii="Times New Roman" w:eastAsia="Times New Roman" w:hAnsi="Times New Roman" w:cs="Times New Roman"/>
+          <w:b/>
+          <w:bCs/>
+          <w:i/>
+          <w:iCs/>
+          <w:kern w:val="0"/>
+          <w:sz w:val="28"/>
+          <w:szCs w:val="28"/>
+          <w14:ligatures w14:val="none"/>
+        </w:rPr>
+      </w:pPr>
+      <w:r>
+        <w:rPr>
+          <w:rFonts w:ascii="Times New Roman" w:eastAsia="Times New Roman" w:hAnsi="Times New Roman" w:cs="Times New Roman"/>
+          <w:b/>
+          <w:bCs/>
+          <w:i/>
+          <w:iCs/>
+          <w:kern w:val="0"/>
+          <w:sz w:val="28"/>
+          <w:szCs w:val="28"/>
+          <w14:ligatures w14:val="none"/>
+        </w:rPr>
+        <w:lastRenderedPageBreak/>
+        <w:t>Feature Importance:</w:t>
+      </w:r>
+    </w:p>
+    <w:p>
+      <w:pPr>
+        <w:spacing w:after="0" w:line="240" w:lineRule="auto"/>
+        <w:ind w:right="-360"/>
+        <w:rPr>
+          <w:rFonts w:ascii="Times New Roman" w:eastAsia="Times New Roman" w:hAnsi="Times New Roman" w:cs="Times New Roman"/>
+          <w:b/>
+          <w:bCs/>
+          <w:i/>
+          <w:iCs/>
+          <w:kern w:val="0"/>
+          <w:sz w:val="28"/>
+          <w:szCs w:val="28"/>
+          <w14:ligatures w14:val="none"/>
+        </w:rPr>
+      </w:pPr>
+    </w:p>
+    <w:p>
+      <w:pPr>
+        <w:spacing w:after="0" w:line="240" w:lineRule="auto"/>
+        <w:ind w:right="-360"/>
+        <w:rPr>
+          <w:rFonts w:ascii="Times New Roman" w:eastAsia="Times New Roman" w:hAnsi="Times New Roman" w:cs="Times New Roman"/>
+          <w:kern w:val="0"/>
+          <w:sz w:val="28"/>
+          <w:szCs w:val="28"/>
+          <w14:ligatures w14:val="none"/>
+        </w:rPr>
+      </w:pPr>
+      <w:r>
+        <w:rPr>
+          <w:rFonts w:ascii="Times New Roman" w:eastAsia="Times New Roman" w:hAnsi="Times New Roman" w:cs="Times New Roman"/>
+          <w:noProof/>
+          <w:kern w:val="0"/>
+          <w:sz w:val="28"/>
+          <w:szCs w:val="28"/>
+        </w:rPr>
+        <w:drawing>
+          <wp:inline distT="0" distB="0" distL="0" distR="0" wp14:anchorId="2C731268" wp14:editId="02B07A62">
+            <wp:extent cx="6492240" cy="3895344"/>
+            <wp:effectExtent l="0" t="0" r="0" b="0"/>
+            <wp:docPr id="168510526" name="Picture 1" descr="A blue and white rectangle with black border&#10;&#10;AI-generated content may be incorrect."/>
+            <wp:cNvGraphicFramePr>
+              <a:graphicFrameLocks xmlns:a="http://schemas.openxmlformats.org/drawingml/2006/main" noChangeAspect="1"/>
+            </wp:cNvGraphicFramePr>
+            <a:graphic xmlns:a="http://schemas.openxmlformats.org/drawingml/2006/main">
+              <a:graphicData uri="http://schemas.openxmlformats.org/drawingml/2006/picture">
+                <pic:pic xmlns:pic="http://schemas.openxmlformats.org/drawingml/2006/picture">
+                  <pic:nvPicPr>
+                    <pic:cNvPr id="168510526" name="Picture 1" descr="A blue and white rectangle with black border&#10;&#10;AI-generated content may be incorrect."/>
+                    <pic:cNvPicPr/>
+                  </pic:nvPicPr>
+                  <pic:blipFill>
+                    <a:blip r:embed="rId19">
+                      <a:extLst>
+                        <a:ext uri="{28A0092B-C50C-407E-A947-70E740481C1C}">
+                          <a14:useLocalDpi xmlns:a14="http://schemas.microsoft.com/office/drawing/2010/main" val="0"/>
+                        </a:ext>
+                      </a:extLst>
+                    </a:blip>
+                    <a:stretch>
+                      <a:fillRect/>
+                    </a:stretch>
+                  </pic:blipFill>
+                  <pic:spPr>
+                    <a:xfrm>
+                      <a:off x="0" y="0"/>
+                      <a:ext cx="6500737" cy="3900442"/>
+                    </a:xfrm>
+                    <a:prstGeom prst="rect">
+                      <a:avLst/>
+                    </a:prstGeom>
+                  </pic:spPr>
+                </pic:pic>
+              </a:graphicData>
+            </a:graphic>
+          </wp:inline>
+        </w:drawing>
       </w:r>
     </w:p>
     <w:p>
@@ -4873,6 +6350,119 @@
 <file path=word/numbering.xml><?xml version="1.0" encoding="utf-8"?>
 <w:numbering xmlns:wpc="http://schemas.microsoft.com/office/word/2010/wordprocessingCanvas" xmlns:cx="http://schemas.microsoft.com/office/drawing/2014/chartex" xmlns:cx1="http://schemas.microsoft.com/office/drawing/2015/9/8/chartex" xmlns:cx2="http://schemas.microsoft.com/office/drawing/2015/10/21/chartex" xmlns:cx3="http://schemas.microsoft.com/office/drawing/2016/5/9/chartex" xmlns:cx4="http://schemas.microsoft.com/office/drawing/2016/5/10/chartex" xmlns:cx5="http://schemas.microsoft.com/office/drawing/2016/5/11/chartex" xmlns:cx6="http://schemas.microsoft.com/office/drawing/2016/5/12/chartex" xmlns:cx7="http://schemas.microsoft.com/office/drawing/2016/5/13/chartex" xmlns:cx8="http://schemas.microsoft.com/office/drawing/2016/5/14/chartex" xmlns:mc="http://schemas.openxmlformats.org/markup-compatibility/2006" xmlns:aink="http://schemas.microsoft.com/office/drawing/2016/ink" xmlns:am3d="http://schemas.microsoft.com/office/drawing/2017/model3d" xmlns:o="urn:schemas-microsoft-com:office:office" xmlns:oel="http://schemas.microsoft.com/office/2019/extlst" xmlns:r="http://schemas.openxmlformats.org/officeDocument/2006/relationships" xmlns:m="http://schemas.openxmlformats.org/officeDocument/2006/math" xmlns:v="urn:schemas-microsoft-com:vml" xmlns:wp14="http://schemas.microsoft.com/office/word/2010/wordprocessingDrawing" xmlns:wp="http://schemas.openxmlformats.org/drawingml/2006/wordprocessingDrawing" xmlns:w10="urn:schemas-microsoft-com:office:word" xmlns:w="http://schemas.openxmlformats.org/wordprocessingml/2006/main" xmlns:w14="http://schemas.microsoft.com/office/word/2010/wordml" xmlns:w15="http://schemas.microsoft.com/office/word/2012/wordml" xmlns:w16cex="http://schemas.microsoft.com/office/word/2018/wordml/cex" xmlns:w16cid="http://schemas.microsoft.com/office/word/2016/wordml/cid" xmlns:w16="http://schemas.microsoft.com/office/word/2018/wordml" xmlns:w16du="http://schemas.microsoft.com/office/word/2023/wordml/word16du" xmlns:w16sdtdh="http://schemas.microsoft.com/office/word/2020/wordml/sdtdatahash" xmlns:w16sdtfl="http://schemas.microsoft.com/office/word/2024/wordml/sdtformatlock" xmlns:w16se="http://schemas.microsoft.com/office/word/2015/wordml/symex" xmlns:wpg="http://schemas.microsoft.com/office/word/2010/wordprocessingGroup" xmlns:wpi="http://schemas.microsoft.com/office/word/2010/wordprocessingInk" xmlns:wne="http://schemas.microsoft.com/office/word/2006/wordml" xmlns:wps="http://schemas.microsoft.com/office/word/2010/wordprocessingShape" mc:Ignorable="w14 w15 w16se w16cid w16 w16cex w16sdtdh w16sdtfl w16du wp14">
   <w:abstractNum w:abstractNumId="0" w15:restartNumberingAfterBreak="0">
+    <w:nsid w:val="0D87133C"/>
+    <w:multiLevelType w:val="hybridMultilevel"/>
+    <w:tmpl w:val="3B30F0F6"/>
+    <w:lvl w:ilvl="0" w:tplc="04090001">
+      <w:start w:val="1"/>
+      <w:numFmt w:val="bullet"/>
+      <w:lvlText w:val=""/>
+      <w:lvlJc w:val="left"/>
+      <w:pPr>
+        <w:ind w:left="1440" w:hanging="360"/>
+      </w:pPr>
+      <w:rPr>
+        <w:rFonts w:ascii="Symbol" w:hAnsi="Symbol" w:hint="default"/>
+      </w:rPr>
+    </w:lvl>
+    <w:lvl w:ilvl="1" w:tplc="04090003" w:tentative="1">
+      <w:start w:val="1"/>
+      <w:numFmt w:val="bullet"/>
+      <w:lvlText w:val="o"/>
+      <w:lvlJc w:val="left"/>
+      <w:pPr>
+        <w:ind w:left="2160" w:hanging="360"/>
+      </w:pPr>
+      <w:rPr>
+        <w:rFonts w:ascii="Courier New" w:hAnsi="Courier New" w:cs="Courier New" w:hint="default"/>
+      </w:rPr>
+    </w:lvl>
+    <w:lvl w:ilvl="2" w:tplc="04090005" w:tentative="1">
+      <w:start w:val="1"/>
+      <w:numFmt w:val="bullet"/>
+      <w:lvlText w:val=""/>
+      <w:lvlJc w:val="left"/>
+      <w:pPr>
+        <w:ind w:left="2880" w:hanging="360"/>
+      </w:pPr>
+      <w:rPr>
+        <w:rFonts w:ascii="Wingdings" w:hAnsi="Wingdings" w:hint="default"/>
+      </w:rPr>
+    </w:lvl>
+    <w:lvl w:ilvl="3" w:tplc="04090001" w:tentative="1">
+      <w:start w:val="1"/>
+      <w:numFmt w:val="bullet"/>
+      <w:lvlText w:val=""/>
+      <w:lvlJc w:val="left"/>
+      <w:pPr>
+        <w:ind w:left="3600" w:hanging="360"/>
+      </w:pPr>
+      <w:rPr>
+        <w:rFonts w:ascii="Symbol" w:hAnsi="Symbol" w:hint="default"/>
+      </w:rPr>
+    </w:lvl>
+    <w:lvl w:ilvl="4" w:tplc="04090003" w:tentative="1">
+      <w:start w:val="1"/>
+      <w:numFmt w:val="bullet"/>
+      <w:lvlText w:val="o"/>
+      <w:lvlJc w:val="left"/>
+      <w:pPr>
+        <w:ind w:left="4320" w:hanging="360"/>
+      </w:pPr>
+      <w:rPr>
+        <w:rFonts w:ascii="Courier New" w:hAnsi="Courier New" w:cs="Courier New" w:hint="default"/>
+      </w:rPr>
+    </w:lvl>
+    <w:lvl w:ilvl="5" w:tplc="04090005" w:tentative="1">
+      <w:start w:val="1"/>
+      <w:numFmt w:val="bullet"/>
+      <w:lvlText w:val=""/>
+      <w:lvlJc w:val="left"/>
+      <w:pPr>
+        <w:ind w:left="5040" w:hanging="360"/>
+      </w:pPr>
+      <w:rPr>
+        <w:rFonts w:ascii="Wingdings" w:hAnsi="Wingdings" w:hint="default"/>
+      </w:rPr>
+    </w:lvl>
+    <w:lvl w:ilvl="6" w:tplc="04090001" w:tentative="1">
+      <w:start w:val="1"/>
+      <w:numFmt w:val="bullet"/>
+      <w:lvlText w:val=""/>
+      <w:lvlJc w:val="left"/>
+      <w:pPr>
+        <w:ind w:left="5760" w:hanging="360"/>
+      </w:pPr>
+      <w:rPr>
+        <w:rFonts w:ascii="Symbol" w:hAnsi="Symbol" w:hint="default"/>
+      </w:rPr>
+    </w:lvl>
+    <w:lvl w:ilvl="7" w:tplc="04090003" w:tentative="1">
+      <w:start w:val="1"/>
+      <w:numFmt w:val="bullet"/>
+      <w:lvlText w:val="o"/>
+      <w:lvlJc w:val="left"/>
+      <w:pPr>
+        <w:ind w:left="6480" w:hanging="360"/>
+      </w:pPr>
+      <w:rPr>
+        <w:rFonts w:ascii="Courier New" w:hAnsi="Courier New" w:cs="Courier New" w:hint="default"/>
+      </w:rPr>
+    </w:lvl>
+    <w:lvl w:ilvl="8" w:tplc="04090005" w:tentative="1">
+      <w:start w:val="1"/>
+      <w:numFmt w:val="bullet"/>
+      <w:lvlText w:val=""/>
+      <w:lvlJc w:val="left"/>
+      <w:pPr>
+        <w:ind w:left="7200" w:hanging="360"/>
+      </w:pPr>
+      <w:rPr>
+        <w:rFonts w:ascii="Wingdings" w:hAnsi="Wingdings" w:hint="default"/>
+      </w:rPr>
+    </w:lvl>
+  </w:abstractNum>
+  <w:abstractNum w:abstractNumId="1" w15:restartNumberingAfterBreak="0">
     <w:nsid w:val="0FE741D7"/>
     <w:multiLevelType w:val="multilevel"/>
     <w:tmpl w:val="2A16F28A"/>
@@ -4985,7 +6575,7 @@
       </w:pPr>
     </w:lvl>
   </w:abstractNum>
-  <w:abstractNum w:abstractNumId="1" w15:restartNumberingAfterBreak="0">
+  <w:abstractNum w:abstractNumId="2" w15:restartNumberingAfterBreak="0">
     <w:nsid w:val="20C724F3"/>
     <w:multiLevelType w:val="hybridMultilevel"/>
     <w:tmpl w:val="712AD2C8"/>
@@ -5098,7 +6688,7 @@
       </w:rPr>
     </w:lvl>
   </w:abstractNum>
-  <w:abstractNum w:abstractNumId="2" w15:restartNumberingAfterBreak="0">
+  <w:abstractNum w:abstractNumId="3" w15:restartNumberingAfterBreak="0">
     <w:nsid w:val="22600023"/>
     <w:multiLevelType w:val="hybridMultilevel"/>
     <w:tmpl w:val="2E6EC0B6"/>
@@ -5187,7 +6777,7 @@
       </w:pPr>
     </w:lvl>
   </w:abstractNum>
-  <w:abstractNum w:abstractNumId="3" w15:restartNumberingAfterBreak="0">
+  <w:abstractNum w:abstractNumId="4" w15:restartNumberingAfterBreak="0">
     <w:nsid w:val="28DB043D"/>
     <w:multiLevelType w:val="hybridMultilevel"/>
     <w:tmpl w:val="7C426C38"/>
@@ -5300,7 +6890,7 @@
       </w:rPr>
     </w:lvl>
   </w:abstractNum>
-  <w:abstractNum w:abstractNumId="4" w15:restartNumberingAfterBreak="0">
+  <w:abstractNum w:abstractNumId="5" w15:restartNumberingAfterBreak="0">
     <w:nsid w:val="298E56E0"/>
     <w:multiLevelType w:val="hybridMultilevel"/>
     <w:tmpl w:val="49DC092C"/>
@@ -5413,7 +7003,7 @@
       </w:rPr>
     </w:lvl>
   </w:abstractNum>
-  <w:abstractNum w:abstractNumId="5" w15:restartNumberingAfterBreak="0">
+  <w:abstractNum w:abstractNumId="6" w15:restartNumberingAfterBreak="0">
     <w:nsid w:val="2AEA06EC"/>
     <w:multiLevelType w:val="hybridMultilevel"/>
     <w:tmpl w:val="6DCCBB8C"/>
@@ -5526,7 +7116,120 @@
       </w:rPr>
     </w:lvl>
   </w:abstractNum>
-  <w:abstractNum w:abstractNumId="6" w15:restartNumberingAfterBreak="0">
+  <w:abstractNum w:abstractNumId="7" w15:restartNumberingAfterBreak="0">
+    <w:nsid w:val="2B483491"/>
+    <w:multiLevelType w:val="hybridMultilevel"/>
+    <w:tmpl w:val="9A3C891E"/>
+    <w:lvl w:ilvl="0" w:tplc="04090001">
+      <w:start w:val="1"/>
+      <w:numFmt w:val="bullet"/>
+      <w:lvlText w:val=""/>
+      <w:lvlJc w:val="left"/>
+      <w:pPr>
+        <w:ind w:left="1080" w:hanging="360"/>
+      </w:pPr>
+      <w:rPr>
+        <w:rFonts w:ascii="Symbol" w:hAnsi="Symbol" w:hint="default"/>
+      </w:rPr>
+    </w:lvl>
+    <w:lvl w:ilvl="1" w:tplc="04090003" w:tentative="1">
+      <w:start w:val="1"/>
+      <w:numFmt w:val="bullet"/>
+      <w:lvlText w:val="o"/>
+      <w:lvlJc w:val="left"/>
+      <w:pPr>
+        <w:ind w:left="1800" w:hanging="360"/>
+      </w:pPr>
+      <w:rPr>
+        <w:rFonts w:ascii="Courier New" w:hAnsi="Courier New" w:cs="Courier New" w:hint="default"/>
+      </w:rPr>
+    </w:lvl>
+    <w:lvl w:ilvl="2" w:tplc="04090005" w:tentative="1">
+      <w:start w:val="1"/>
+      <w:numFmt w:val="bullet"/>
+      <w:lvlText w:val=""/>
+      <w:lvlJc w:val="left"/>
+      <w:pPr>
+        <w:ind w:left="2520" w:hanging="360"/>
+      </w:pPr>
+      <w:rPr>
+        <w:rFonts w:ascii="Wingdings" w:hAnsi="Wingdings" w:hint="default"/>
+      </w:rPr>
+    </w:lvl>
+    <w:lvl w:ilvl="3" w:tplc="04090001" w:tentative="1">
+      <w:start w:val="1"/>
+      <w:numFmt w:val="bullet"/>
+      <w:lvlText w:val=""/>
+      <w:lvlJc w:val="left"/>
+      <w:pPr>
+        <w:ind w:left="3240" w:hanging="360"/>
+      </w:pPr>
+      <w:rPr>
+        <w:rFonts w:ascii="Symbol" w:hAnsi="Symbol" w:hint="default"/>
+      </w:rPr>
+    </w:lvl>
+    <w:lvl w:ilvl="4" w:tplc="04090003" w:tentative="1">
+      <w:start w:val="1"/>
+      <w:numFmt w:val="bullet"/>
+      <w:lvlText w:val="o"/>
+      <w:lvlJc w:val="left"/>
+      <w:pPr>
+        <w:ind w:left="3960" w:hanging="360"/>
+      </w:pPr>
+      <w:rPr>
+        <w:rFonts w:ascii="Courier New" w:hAnsi="Courier New" w:cs="Courier New" w:hint="default"/>
+      </w:rPr>
+    </w:lvl>
+    <w:lvl w:ilvl="5" w:tplc="04090005" w:tentative="1">
+      <w:start w:val="1"/>
+      <w:numFmt w:val="bullet"/>
+      <w:lvlText w:val=""/>
+      <w:lvlJc w:val="left"/>
+      <w:pPr>
+        <w:ind w:left="4680" w:hanging="360"/>
+      </w:pPr>
+      <w:rPr>
+        <w:rFonts w:ascii="Wingdings" w:hAnsi="Wingdings" w:hint="default"/>
+      </w:rPr>
+    </w:lvl>
+    <w:lvl w:ilvl="6" w:tplc="04090001" w:tentative="1">
+      <w:start w:val="1"/>
+      <w:numFmt w:val="bullet"/>
+      <w:lvlText w:val=""/>
+      <w:lvlJc w:val="left"/>
+      <w:pPr>
+        <w:ind w:left="5400" w:hanging="360"/>
+      </w:pPr>
+      <w:rPr>
+        <w:rFonts w:ascii="Symbol" w:hAnsi="Symbol" w:hint="default"/>
+      </w:rPr>
+    </w:lvl>
+    <w:lvl w:ilvl="7" w:tplc="04090003" w:tentative="1">
+      <w:start w:val="1"/>
+      <w:numFmt w:val="bullet"/>
+      <w:lvlText w:val="o"/>
+      <w:lvlJc w:val="left"/>
+      <w:pPr>
+        <w:ind w:left="6120" w:hanging="360"/>
+      </w:pPr>
+      <w:rPr>
+        <w:rFonts w:ascii="Courier New" w:hAnsi="Courier New" w:cs="Courier New" w:hint="default"/>
+      </w:rPr>
+    </w:lvl>
+    <w:lvl w:ilvl="8" w:tplc="04090005" w:tentative="1">
+      <w:start w:val="1"/>
+      <w:numFmt w:val="bullet"/>
+      <w:lvlText w:val=""/>
+      <w:lvlJc w:val="left"/>
+      <w:pPr>
+        <w:ind w:left="6840" w:hanging="360"/>
+      </w:pPr>
+      <w:rPr>
+        <w:rFonts w:ascii="Wingdings" w:hAnsi="Wingdings" w:hint="default"/>
+      </w:rPr>
+    </w:lvl>
+  </w:abstractNum>
+  <w:abstractNum w:abstractNumId="8" w15:restartNumberingAfterBreak="0">
     <w:nsid w:val="2C4D5099"/>
     <w:multiLevelType w:val="hybridMultilevel"/>
     <w:tmpl w:val="A260B9A8"/>
@@ -5639,7 +7342,7 @@
       </w:rPr>
     </w:lvl>
   </w:abstractNum>
-  <w:abstractNum w:abstractNumId="7" w15:restartNumberingAfterBreak="0">
+  <w:abstractNum w:abstractNumId="9" w15:restartNumberingAfterBreak="0">
     <w:nsid w:val="35136957"/>
     <w:multiLevelType w:val="multilevel"/>
     <w:tmpl w:val="032E3396"/>
@@ -5788,7 +7491,7 @@
       </w:rPr>
     </w:lvl>
   </w:abstractNum>
-  <w:abstractNum w:abstractNumId="8" w15:restartNumberingAfterBreak="0">
+  <w:abstractNum w:abstractNumId="10" w15:restartNumberingAfterBreak="0">
     <w:nsid w:val="354E41A0"/>
     <w:multiLevelType w:val="hybridMultilevel"/>
     <w:tmpl w:val="64DCC294"/>
@@ -5901,7 +7604,7 @@
       </w:rPr>
     </w:lvl>
   </w:abstractNum>
-  <w:abstractNum w:abstractNumId="9" w15:restartNumberingAfterBreak="0">
+  <w:abstractNum w:abstractNumId="11" w15:restartNumberingAfterBreak="0">
     <w:nsid w:val="35ED77E8"/>
     <w:multiLevelType w:val="hybridMultilevel"/>
     <w:tmpl w:val="481CB34C"/>
@@ -5991,7 +7694,7 @@
       </w:pPr>
     </w:lvl>
   </w:abstractNum>
-  <w:abstractNum w:abstractNumId="10" w15:restartNumberingAfterBreak="0">
+  <w:abstractNum w:abstractNumId="12" w15:restartNumberingAfterBreak="0">
     <w:nsid w:val="35F07B6E"/>
     <w:multiLevelType w:val="multilevel"/>
     <w:tmpl w:val="DD4C6A64"/>
@@ -6140,7 +7843,7 @@
       </w:rPr>
     </w:lvl>
   </w:abstractNum>
-  <w:abstractNum w:abstractNumId="11" w15:restartNumberingAfterBreak="0">
+  <w:abstractNum w:abstractNumId="13" w15:restartNumberingAfterBreak="0">
     <w:nsid w:val="3BA453EB"/>
     <w:multiLevelType w:val="hybridMultilevel"/>
     <w:tmpl w:val="712898F8"/>
@@ -6253,7 +7956,7 @@
       </w:rPr>
     </w:lvl>
   </w:abstractNum>
-  <w:abstractNum w:abstractNumId="12" w15:restartNumberingAfterBreak="0">
+  <w:abstractNum w:abstractNumId="14" w15:restartNumberingAfterBreak="0">
     <w:nsid w:val="3DC26DE9"/>
     <w:multiLevelType w:val="multilevel"/>
     <w:tmpl w:val="C86A07C2"/>
@@ -6366,7 +8069,7 @@
       </w:pPr>
     </w:lvl>
   </w:abstractNum>
-  <w:abstractNum w:abstractNumId="13" w15:restartNumberingAfterBreak="0">
+  <w:abstractNum w:abstractNumId="15" w15:restartNumberingAfterBreak="0">
     <w:nsid w:val="43874DAB"/>
     <w:multiLevelType w:val="multilevel"/>
     <w:tmpl w:val="CC186142"/>
@@ -6479,7 +8182,7 @@
       </w:pPr>
     </w:lvl>
   </w:abstractNum>
-  <w:abstractNum w:abstractNumId="14" w15:restartNumberingAfterBreak="0">
+  <w:abstractNum w:abstractNumId="16" w15:restartNumberingAfterBreak="0">
     <w:nsid w:val="44B76938"/>
     <w:multiLevelType w:val="hybridMultilevel"/>
     <w:tmpl w:val="96C0D930"/>
@@ -6592,7 +8295,7 @@
       </w:rPr>
     </w:lvl>
   </w:abstractNum>
-  <w:abstractNum w:abstractNumId="15" w15:restartNumberingAfterBreak="0">
+  <w:abstractNum w:abstractNumId="17" w15:restartNumberingAfterBreak="0">
     <w:nsid w:val="45865E08"/>
     <w:multiLevelType w:val="hybridMultilevel"/>
     <w:tmpl w:val="2F94B4FE"/>
@@ -6678,7 +8381,7 @@
       </w:pPr>
     </w:lvl>
   </w:abstractNum>
-  <w:abstractNum w:abstractNumId="16" w15:restartNumberingAfterBreak="0">
+  <w:abstractNum w:abstractNumId="18" w15:restartNumberingAfterBreak="0">
     <w:nsid w:val="49383339"/>
     <w:multiLevelType w:val="hybridMultilevel"/>
     <w:tmpl w:val="A190B1AE"/>
@@ -6791,7 +8494,7 @@
       </w:pPr>
     </w:lvl>
   </w:abstractNum>
-  <w:abstractNum w:abstractNumId="17" w15:restartNumberingAfterBreak="0">
+  <w:abstractNum w:abstractNumId="19" w15:restartNumberingAfterBreak="0">
     <w:nsid w:val="495F0B59"/>
     <w:multiLevelType w:val="multilevel"/>
     <w:tmpl w:val="165AD05C"/>
@@ -6904,7 +8607,7 @@
       </w:pPr>
     </w:lvl>
   </w:abstractNum>
-  <w:abstractNum w:abstractNumId="18" w15:restartNumberingAfterBreak="0">
+  <w:abstractNum w:abstractNumId="20" w15:restartNumberingAfterBreak="0">
     <w:nsid w:val="4E240F5A"/>
     <w:multiLevelType w:val="hybridMultilevel"/>
     <w:tmpl w:val="2B802AE8"/>
@@ -7017,7 +8720,7 @@
       </w:rPr>
     </w:lvl>
   </w:abstractNum>
-  <w:abstractNum w:abstractNumId="19" w15:restartNumberingAfterBreak="0">
+  <w:abstractNum w:abstractNumId="21" w15:restartNumberingAfterBreak="0">
     <w:nsid w:val="509C319D"/>
     <w:multiLevelType w:val="hybridMultilevel"/>
     <w:tmpl w:val="4888E14E"/>
@@ -7130,7 +8833,7 @@
       </w:pPr>
     </w:lvl>
   </w:abstractNum>
-  <w:abstractNum w:abstractNumId="20" w15:restartNumberingAfterBreak="0">
+  <w:abstractNum w:abstractNumId="22" w15:restartNumberingAfterBreak="0">
     <w:nsid w:val="533C75B6"/>
     <w:multiLevelType w:val="hybridMultilevel"/>
     <w:tmpl w:val="1798612E"/>
@@ -7216,7 +8919,120 @@
       </w:pPr>
     </w:lvl>
   </w:abstractNum>
-  <w:abstractNum w:abstractNumId="21" w15:restartNumberingAfterBreak="0">
+  <w:abstractNum w:abstractNumId="23" w15:restartNumberingAfterBreak="0">
+    <w:nsid w:val="536473B9"/>
+    <w:multiLevelType w:val="hybridMultilevel"/>
+    <w:tmpl w:val="99642CD0"/>
+    <w:lvl w:ilvl="0" w:tplc="04090001">
+      <w:start w:val="1"/>
+      <w:numFmt w:val="bullet"/>
+      <w:lvlText w:val=""/>
+      <w:lvlJc w:val="left"/>
+      <w:pPr>
+        <w:ind w:left="720" w:hanging="360"/>
+      </w:pPr>
+      <w:rPr>
+        <w:rFonts w:ascii="Symbol" w:hAnsi="Symbol" w:hint="default"/>
+      </w:rPr>
+    </w:lvl>
+    <w:lvl w:ilvl="1" w:tplc="04090003" w:tentative="1">
+      <w:start w:val="1"/>
+      <w:numFmt w:val="bullet"/>
+      <w:lvlText w:val="o"/>
+      <w:lvlJc w:val="left"/>
+      <w:pPr>
+        <w:ind w:left="1440" w:hanging="360"/>
+      </w:pPr>
+      <w:rPr>
+        <w:rFonts w:ascii="Courier New" w:hAnsi="Courier New" w:cs="Courier New" w:hint="default"/>
+      </w:rPr>
+    </w:lvl>
+    <w:lvl w:ilvl="2" w:tplc="04090005" w:tentative="1">
+      <w:start w:val="1"/>
+      <w:numFmt w:val="bullet"/>
+      <w:lvlText w:val=""/>
+      <w:lvlJc w:val="left"/>
+      <w:pPr>
+        <w:ind w:left="2160" w:hanging="360"/>
+      </w:pPr>
+      <w:rPr>
+        <w:rFonts w:ascii="Wingdings" w:hAnsi="Wingdings" w:hint="default"/>
+      </w:rPr>
+    </w:lvl>
+    <w:lvl w:ilvl="3" w:tplc="04090001" w:tentative="1">
+      <w:start w:val="1"/>
+      <w:numFmt w:val="bullet"/>
+      <w:lvlText w:val=""/>
+      <w:lvlJc w:val="left"/>
+      <w:pPr>
+        <w:ind w:left="2880" w:hanging="360"/>
+      </w:pPr>
+      <w:rPr>
+        <w:rFonts w:ascii="Symbol" w:hAnsi="Symbol" w:hint="default"/>
+      </w:rPr>
+    </w:lvl>
+    <w:lvl w:ilvl="4" w:tplc="04090003" w:tentative="1">
+      <w:start w:val="1"/>
+      <w:numFmt w:val="bullet"/>
+      <w:lvlText w:val="o"/>
+      <w:lvlJc w:val="left"/>
+      <w:pPr>
+        <w:ind w:left="3600" w:hanging="360"/>
+      </w:pPr>
+      <w:rPr>
+        <w:rFonts w:ascii="Courier New" w:hAnsi="Courier New" w:cs="Courier New" w:hint="default"/>
+      </w:rPr>
+    </w:lvl>
+    <w:lvl w:ilvl="5" w:tplc="04090005" w:tentative="1">
+      <w:start w:val="1"/>
+      <w:numFmt w:val="bullet"/>
+      <w:lvlText w:val=""/>
+      <w:lvlJc w:val="left"/>
+      <w:pPr>
+        <w:ind w:left="4320" w:hanging="360"/>
+      </w:pPr>
+      <w:rPr>
+        <w:rFonts w:ascii="Wingdings" w:hAnsi="Wingdings" w:hint="default"/>
+      </w:rPr>
+    </w:lvl>
+    <w:lvl w:ilvl="6" w:tplc="04090001" w:tentative="1">
+      <w:start w:val="1"/>
+      <w:numFmt w:val="bullet"/>
+      <w:lvlText w:val=""/>
+      <w:lvlJc w:val="left"/>
+      <w:pPr>
+        <w:ind w:left="5040" w:hanging="360"/>
+      </w:pPr>
+      <w:rPr>
+        <w:rFonts w:ascii="Symbol" w:hAnsi="Symbol" w:hint="default"/>
+      </w:rPr>
+    </w:lvl>
+    <w:lvl w:ilvl="7" w:tplc="04090003" w:tentative="1">
+      <w:start w:val="1"/>
+      <w:numFmt w:val="bullet"/>
+      <w:lvlText w:val="o"/>
+      <w:lvlJc w:val="left"/>
+      <w:pPr>
+        <w:ind w:left="5760" w:hanging="360"/>
+      </w:pPr>
+      <w:rPr>
+        <w:rFonts w:ascii="Courier New" w:hAnsi="Courier New" w:cs="Courier New" w:hint="default"/>
+      </w:rPr>
+    </w:lvl>
+    <w:lvl w:ilvl="8" w:tplc="04090005" w:tentative="1">
+      <w:start w:val="1"/>
+      <w:numFmt w:val="bullet"/>
+      <w:lvlText w:val=""/>
+      <w:lvlJc w:val="left"/>
+      <w:pPr>
+        <w:ind w:left="6480" w:hanging="360"/>
+      </w:pPr>
+      <w:rPr>
+        <w:rFonts w:ascii="Wingdings" w:hAnsi="Wingdings" w:hint="default"/>
+      </w:rPr>
+    </w:lvl>
+  </w:abstractNum>
+  <w:abstractNum w:abstractNumId="24" w15:restartNumberingAfterBreak="0">
     <w:nsid w:val="5C1901F0"/>
     <w:multiLevelType w:val="multilevel"/>
     <w:tmpl w:val="056C566C"/>
@@ -7365,7 +9181,7 @@
       </w:rPr>
     </w:lvl>
   </w:abstractNum>
-  <w:abstractNum w:abstractNumId="22" w15:restartNumberingAfterBreak="0">
+  <w:abstractNum w:abstractNumId="25" w15:restartNumberingAfterBreak="0">
     <w:nsid w:val="5D2C3127"/>
     <w:multiLevelType w:val="hybridMultilevel"/>
     <w:tmpl w:val="2E8AE1A6"/>
@@ -7478,7 +9294,7 @@
       </w:rPr>
     </w:lvl>
   </w:abstractNum>
-  <w:abstractNum w:abstractNumId="23" w15:restartNumberingAfterBreak="0">
+  <w:abstractNum w:abstractNumId="26" w15:restartNumberingAfterBreak="0">
     <w:nsid w:val="60724790"/>
     <w:multiLevelType w:val="hybridMultilevel"/>
     <w:tmpl w:val="47C23F68"/>
@@ -7591,7 +9407,7 @@
       </w:rPr>
     </w:lvl>
   </w:abstractNum>
-  <w:abstractNum w:abstractNumId="24" w15:restartNumberingAfterBreak="0">
+  <w:abstractNum w:abstractNumId="27" w15:restartNumberingAfterBreak="0">
     <w:nsid w:val="66464FF8"/>
     <w:multiLevelType w:val="multilevel"/>
     <w:tmpl w:val="3C260910"/>
@@ -7740,7 +9556,7 @@
       </w:rPr>
     </w:lvl>
   </w:abstractNum>
-  <w:abstractNum w:abstractNumId="25" w15:restartNumberingAfterBreak="0">
+  <w:abstractNum w:abstractNumId="28" w15:restartNumberingAfterBreak="0">
     <w:nsid w:val="66C25A94"/>
     <w:multiLevelType w:val="multilevel"/>
     <w:tmpl w:val="33EAECCA"/>
@@ -7889,7 +9705,7 @@
       </w:rPr>
     </w:lvl>
   </w:abstractNum>
-  <w:abstractNum w:abstractNumId="26" w15:restartNumberingAfterBreak="0">
+  <w:abstractNum w:abstractNumId="29" w15:restartNumberingAfterBreak="0">
     <w:nsid w:val="6AE40634"/>
     <w:multiLevelType w:val="hybridMultilevel"/>
     <w:tmpl w:val="3E907E42"/>
@@ -8002,7 +9818,7 @@
       </w:rPr>
     </w:lvl>
   </w:abstractNum>
-  <w:abstractNum w:abstractNumId="27" w15:restartNumberingAfterBreak="0">
+  <w:abstractNum w:abstractNumId="30" w15:restartNumberingAfterBreak="0">
     <w:nsid w:val="78BE5DEA"/>
     <w:multiLevelType w:val="multilevel"/>
     <w:tmpl w:val="62582AF4"/>
@@ -8115,7 +9931,7 @@
       </w:pPr>
     </w:lvl>
   </w:abstractNum>
-  <w:abstractNum w:abstractNumId="28" w15:restartNumberingAfterBreak="0">
+  <w:abstractNum w:abstractNumId="31" w15:restartNumberingAfterBreak="0">
     <w:nsid w:val="7C8E2399"/>
     <w:multiLevelType w:val="multilevel"/>
     <w:tmpl w:val="D82A71B4"/>
@@ -8228,7 +10044,7 @@
       </w:pPr>
     </w:lvl>
   </w:abstractNum>
-  <w:abstractNum w:abstractNumId="29" w15:restartNumberingAfterBreak="0">
+  <w:abstractNum w:abstractNumId="32" w15:restartNumberingAfterBreak="0">
     <w:nsid w:val="7FEC6545"/>
     <w:multiLevelType w:val="hybridMultilevel"/>
     <w:tmpl w:val="B7F831F0"/>
@@ -8342,7 +10158,7 @@
     </w:lvl>
   </w:abstractNum>
   <w:num w:numId="1" w16cid:durableId="611132468">
-    <w:abstractNumId w:val="27"/>
+    <w:abstractNumId w:val="30"/>
     <w:lvlOverride w:ilvl="0">
       <w:lvl w:ilvl="0">
         <w:numFmt w:val="upperRoman"/>
@@ -8352,10 +10168,10 @@
     </w:lvlOverride>
   </w:num>
   <w:num w:numId="2" w16cid:durableId="1532260186">
-    <w:abstractNumId w:val="19"/>
+    <w:abstractNumId w:val="21"/>
   </w:num>
   <w:num w:numId="3" w16cid:durableId="2068723553">
-    <w:abstractNumId w:val="0"/>
+    <w:abstractNumId w:val="1"/>
     <w:lvlOverride w:ilvl="0">
       <w:lvl w:ilvl="0">
         <w:numFmt w:val="lowerLetter"/>
@@ -8365,7 +10181,7 @@
     </w:lvlOverride>
   </w:num>
   <w:num w:numId="4" w16cid:durableId="591741361">
-    <w:abstractNumId w:val="0"/>
+    <w:abstractNumId w:val="1"/>
     <w:lvlOverride w:ilvl="0">
       <w:lvl w:ilvl="0">
         <w:numFmt w:val="lowerLetter"/>
@@ -8375,7 +10191,7 @@
     </w:lvlOverride>
   </w:num>
   <w:num w:numId="5" w16cid:durableId="523136383">
-    <w:abstractNumId w:val="0"/>
+    <w:abstractNumId w:val="1"/>
     <w:lvlOverride w:ilvl="0">
       <w:lvl w:ilvl="0">
         <w:numFmt w:val="lowerLetter"/>
@@ -8385,7 +10201,7 @@
     </w:lvlOverride>
   </w:num>
   <w:num w:numId="6" w16cid:durableId="1021080676">
-    <w:abstractNumId w:val="12"/>
+    <w:abstractNumId w:val="14"/>
     <w:lvlOverride w:ilvl="0">
       <w:lvl w:ilvl="0">
         <w:numFmt w:val="lowerLetter"/>
@@ -8395,7 +10211,7 @@
     </w:lvlOverride>
   </w:num>
   <w:num w:numId="7" w16cid:durableId="621501891">
-    <w:abstractNumId w:val="12"/>
+    <w:abstractNumId w:val="14"/>
     <w:lvlOverride w:ilvl="0">
       <w:lvl w:ilvl="0">
         <w:numFmt w:val="lowerLetter"/>
@@ -8405,7 +10221,7 @@
     </w:lvlOverride>
   </w:num>
   <w:num w:numId="8" w16cid:durableId="1312518381">
-    <w:abstractNumId w:val="12"/>
+    <w:abstractNumId w:val="14"/>
     <w:lvlOverride w:ilvl="0">
       <w:lvl w:ilvl="0">
         <w:numFmt w:val="lowerLetter"/>
@@ -8415,13 +10231,13 @@
     </w:lvlOverride>
   </w:num>
   <w:num w:numId="9" w16cid:durableId="323358885">
-    <w:abstractNumId w:val="24"/>
+    <w:abstractNumId w:val="27"/>
   </w:num>
   <w:num w:numId="10" w16cid:durableId="1059017269">
-    <w:abstractNumId w:val="7"/>
+    <w:abstractNumId w:val="9"/>
   </w:num>
   <w:num w:numId="11" w16cid:durableId="1256284820">
-    <w:abstractNumId w:val="28"/>
+    <w:abstractNumId w:val="31"/>
     <w:lvlOverride w:ilvl="0">
       <w:lvl w:ilvl="0">
         <w:numFmt w:val="lowerLetter"/>
@@ -8431,7 +10247,7 @@
     </w:lvlOverride>
   </w:num>
   <w:num w:numId="12" w16cid:durableId="54593574">
-    <w:abstractNumId w:val="28"/>
+    <w:abstractNumId w:val="31"/>
     <w:lvlOverride w:ilvl="0">
       <w:lvl w:ilvl="0">
         <w:numFmt w:val="lowerLetter"/>
@@ -8441,7 +10257,7 @@
     </w:lvlOverride>
   </w:num>
   <w:num w:numId="13" w16cid:durableId="182401301">
-    <w:abstractNumId w:val="28"/>
+    <w:abstractNumId w:val="31"/>
     <w:lvlOverride w:ilvl="0">
       <w:lvl w:ilvl="0">
         <w:numFmt w:val="lowerLetter"/>
@@ -8451,7 +10267,7 @@
     </w:lvlOverride>
   </w:num>
   <w:num w:numId="14" w16cid:durableId="1597640340">
-    <w:abstractNumId w:val="28"/>
+    <w:abstractNumId w:val="31"/>
     <w:lvlOverride w:ilvl="0">
       <w:lvl w:ilvl="0">
         <w:numFmt w:val="lowerLetter"/>
@@ -8461,7 +10277,7 @@
     </w:lvlOverride>
   </w:num>
   <w:num w:numId="15" w16cid:durableId="292028833">
-    <w:abstractNumId w:val="28"/>
+    <w:abstractNumId w:val="31"/>
     <w:lvlOverride w:ilvl="0">
       <w:lvl w:ilvl="0">
         <w:numFmt w:val="lowerLetter"/>
@@ -8471,7 +10287,7 @@
     </w:lvlOverride>
   </w:num>
   <w:num w:numId="16" w16cid:durableId="1982491932">
-    <w:abstractNumId w:val="28"/>
+    <w:abstractNumId w:val="31"/>
     <w:lvlOverride w:ilvl="0">
       <w:lvl w:ilvl="0">
         <w:numFmt w:val="lowerLetter"/>
@@ -8481,7 +10297,7 @@
     </w:lvlOverride>
   </w:num>
   <w:num w:numId="17" w16cid:durableId="2087920883">
-    <w:abstractNumId w:val="28"/>
+    <w:abstractNumId w:val="31"/>
     <w:lvlOverride w:ilvl="0">
       <w:lvl w:ilvl="0">
         <w:numFmt w:val="lowerLetter"/>
@@ -8491,7 +10307,7 @@
     </w:lvlOverride>
   </w:num>
   <w:num w:numId="18" w16cid:durableId="1769616761">
-    <w:abstractNumId w:val="13"/>
+    <w:abstractNumId w:val="15"/>
     <w:lvlOverride w:ilvl="0">
       <w:lvl w:ilvl="0">
         <w:numFmt w:val="lowerLetter"/>
@@ -8501,19 +10317,19 @@
     </w:lvlOverride>
   </w:num>
   <w:num w:numId="19" w16cid:durableId="271129709">
-    <w:abstractNumId w:val="10"/>
+    <w:abstractNumId w:val="12"/>
   </w:num>
   <w:num w:numId="20" w16cid:durableId="578486443">
-    <w:abstractNumId w:val="16"/>
+    <w:abstractNumId w:val="18"/>
   </w:num>
   <w:num w:numId="21" w16cid:durableId="1646468096">
-    <w:abstractNumId w:val="21"/>
+    <w:abstractNumId w:val="24"/>
   </w:num>
   <w:num w:numId="22" w16cid:durableId="1455171060">
-    <w:abstractNumId w:val="25"/>
+    <w:abstractNumId w:val="28"/>
   </w:num>
   <w:num w:numId="23" w16cid:durableId="2076929371">
-    <w:abstractNumId w:val="17"/>
+    <w:abstractNumId w:val="19"/>
     <w:lvlOverride w:ilvl="0">
       <w:lvl w:ilvl="0">
         <w:numFmt w:val="lowerLetter"/>
@@ -8523,7 +10339,7 @@
     </w:lvlOverride>
   </w:num>
   <w:num w:numId="24" w16cid:durableId="174273333">
-    <w:abstractNumId w:val="17"/>
+    <w:abstractNumId w:val="19"/>
     <w:lvlOverride w:ilvl="0">
       <w:lvl w:ilvl="0">
         <w:numFmt w:val="lowerLetter"/>
@@ -8533,7 +10349,7 @@
     </w:lvlOverride>
   </w:num>
   <w:num w:numId="25" w16cid:durableId="1921057107">
-    <w:abstractNumId w:val="17"/>
+    <w:abstractNumId w:val="19"/>
     <w:lvlOverride w:ilvl="0">
       <w:lvl w:ilvl="0">
         <w:numFmt w:val="lowerLetter"/>
@@ -8543,7 +10359,7 @@
     </w:lvlOverride>
   </w:num>
   <w:num w:numId="26" w16cid:durableId="890388002">
-    <w:abstractNumId w:val="17"/>
+    <w:abstractNumId w:val="19"/>
     <w:lvlOverride w:ilvl="0">
       <w:lvl w:ilvl="0">
         <w:numFmt w:val="lowerLetter"/>
@@ -8553,7 +10369,7 @@
     </w:lvlOverride>
   </w:num>
   <w:num w:numId="27" w16cid:durableId="182288037">
-    <w:abstractNumId w:val="17"/>
+    <w:abstractNumId w:val="19"/>
     <w:lvlOverride w:ilvl="0">
       <w:lvl w:ilvl="0">
         <w:numFmt w:val="lowerLetter"/>
@@ -8563,55 +10379,64 @@
     </w:lvlOverride>
   </w:num>
   <w:num w:numId="28" w16cid:durableId="1532648087">
-    <w:abstractNumId w:val="9"/>
+    <w:abstractNumId w:val="11"/>
   </w:num>
   <w:num w:numId="29" w16cid:durableId="1499272401">
-    <w:abstractNumId w:val="15"/>
+    <w:abstractNumId w:val="17"/>
   </w:num>
   <w:num w:numId="30" w16cid:durableId="1518546655">
+    <w:abstractNumId w:val="22"/>
+  </w:num>
+  <w:num w:numId="31" w16cid:durableId="1705909050">
+    <w:abstractNumId w:val="6"/>
+  </w:num>
+  <w:num w:numId="32" w16cid:durableId="1269777356">
+    <w:abstractNumId w:val="4"/>
+  </w:num>
+  <w:num w:numId="33" w16cid:durableId="1723674193">
+    <w:abstractNumId w:val="3"/>
+  </w:num>
+  <w:num w:numId="34" w16cid:durableId="1673295888">
+    <w:abstractNumId w:val="26"/>
+  </w:num>
+  <w:num w:numId="35" w16cid:durableId="467863012">
+    <w:abstractNumId w:val="10"/>
+  </w:num>
+  <w:num w:numId="36" w16cid:durableId="1181702281">
     <w:abstractNumId w:val="20"/>
   </w:num>
-  <w:num w:numId="31" w16cid:durableId="1705909050">
+  <w:num w:numId="37" w16cid:durableId="1224177052">
+    <w:abstractNumId w:val="8"/>
+  </w:num>
+  <w:num w:numId="38" w16cid:durableId="808941623">
     <w:abstractNumId w:val="5"/>
   </w:num>
-  <w:num w:numId="32" w16cid:durableId="1269777356">
-    <w:abstractNumId w:val="3"/>
+  <w:num w:numId="39" w16cid:durableId="1525708382">
+    <w:abstractNumId w:val="13"/>
   </w:num>
-  <w:num w:numId="33" w16cid:durableId="1723674193">
+  <w:num w:numId="40" w16cid:durableId="1748990025">
+    <w:abstractNumId w:val="25"/>
+  </w:num>
+  <w:num w:numId="41" w16cid:durableId="1043138598">
+    <w:abstractNumId w:val="16"/>
+  </w:num>
+  <w:num w:numId="42" w16cid:durableId="2112968436">
     <w:abstractNumId w:val="2"/>
   </w:num>
-  <w:num w:numId="34" w16cid:durableId="1673295888">
-    <w:abstractNumId w:val="23"/>
+  <w:num w:numId="43" w16cid:durableId="1175192478">
+    <w:abstractNumId w:val="32"/>
   </w:num>
-  <w:num w:numId="35" w16cid:durableId="467863012">
-    <w:abstractNumId w:val="8"/>
-  </w:num>
-  <w:num w:numId="36" w16cid:durableId="1181702281">
-    <w:abstractNumId w:val="18"/>
-  </w:num>
-  <w:num w:numId="37" w16cid:durableId="1224177052">
-    <w:abstractNumId w:val="6"/>
-  </w:num>
-  <w:num w:numId="38" w16cid:durableId="808941623">
-    <w:abstractNumId w:val="4"/>
-  </w:num>
-  <w:num w:numId="39" w16cid:durableId="1525708382">
-    <w:abstractNumId w:val="11"/>
-  </w:num>
-  <w:num w:numId="40" w16cid:durableId="1748990025">
-    <w:abstractNumId w:val="22"/>
-  </w:num>
-  <w:num w:numId="41" w16cid:durableId="1043138598">
-    <w:abstractNumId w:val="14"/>
-  </w:num>
-  <w:num w:numId="42" w16cid:durableId="2112968436">
-    <w:abstractNumId w:val="1"/>
-  </w:num>
-  <w:num w:numId="43" w16cid:durableId="1175192478">
+  <w:num w:numId="44" w16cid:durableId="1585141090">
     <w:abstractNumId w:val="29"/>
   </w:num>
-  <w:num w:numId="44" w16cid:durableId="1585141090">
-    <w:abstractNumId w:val="26"/>
+  <w:num w:numId="45" w16cid:durableId="2142065523">
+    <w:abstractNumId w:val="7"/>
+  </w:num>
+  <w:num w:numId="46" w16cid:durableId="602080713">
+    <w:abstractNumId w:val="0"/>
+  </w:num>
+  <w:num w:numId="47" w16cid:durableId="388042838">
+    <w:abstractNumId w:val="23"/>
   </w:num>
 </w:numbering>
 </file>
@@ -9577,6 +11402,75 @@
       <w:shd w:val="clear" w:color="auto" w:fill="E1DFDD"/>
     </w:rPr>
   </w:style>
+  <w:style w:type="table" w:styleId="TableGrid">
+    <w:name w:val="Table Grid"/>
+    <w:basedOn w:val="TableNormal"/>
+    <w:uiPriority w:val="39"/>
+    <w:rsid w:val="003A7518"/>
+    <w:pPr>
+      <w:spacing w:after="0" w:line="240" w:lineRule="auto"/>
+    </w:pPr>
+    <w:tblPr>
+      <w:tblBorders>
+        <w:top w:val="single" w:sz="4" w:space="0" w:color="auto"/>
+        <w:left w:val="single" w:sz="4" w:space="0" w:color="auto"/>
+        <w:bottom w:val="single" w:sz="4" w:space="0" w:color="auto"/>
+        <w:right w:val="single" w:sz="4" w:space="0" w:color="auto"/>
+        <w:insideH w:val="single" w:sz="4" w:space="0" w:color="auto"/>
+        <w:insideV w:val="single" w:sz="4" w:space="0" w:color="auto"/>
+      </w:tblBorders>
+    </w:tblPr>
+  </w:style>
+  <w:style w:type="paragraph" w:styleId="HTMLPreformatted">
+    <w:name w:val="HTML Preformatted"/>
+    <w:basedOn w:val="Normal"/>
+    <w:link w:val="HTMLPreformattedChar"/>
+    <w:uiPriority w:val="99"/>
+    <w:unhideWhenUsed/>
+    <w:rsid w:val="003A7518"/>
+    <w:pPr>
+      <w:tabs>
+        <w:tab w:val="left" w:pos="916"/>
+        <w:tab w:val="left" w:pos="1832"/>
+        <w:tab w:val="left" w:pos="2748"/>
+        <w:tab w:val="left" w:pos="3664"/>
+        <w:tab w:val="left" w:pos="4580"/>
+        <w:tab w:val="left" w:pos="5496"/>
+        <w:tab w:val="left" w:pos="6412"/>
+        <w:tab w:val="left" w:pos="7328"/>
+        <w:tab w:val="left" w:pos="8244"/>
+        <w:tab w:val="left" w:pos="9160"/>
+        <w:tab w:val="left" w:pos="10076"/>
+        <w:tab w:val="left" w:pos="10992"/>
+        <w:tab w:val="left" w:pos="11908"/>
+        <w:tab w:val="left" w:pos="12824"/>
+        <w:tab w:val="left" w:pos="13740"/>
+        <w:tab w:val="left" w:pos="14656"/>
+      </w:tabs>
+      <w:spacing w:after="0" w:line="240" w:lineRule="auto"/>
+    </w:pPr>
+    <w:rPr>
+      <w:rFonts w:ascii="Courier New" w:eastAsia="Times New Roman" w:hAnsi="Courier New" w:cs="Courier New"/>
+      <w:kern w:val="0"/>
+      <w:sz w:val="20"/>
+      <w:szCs w:val="20"/>
+      <w14:ligatures w14:val="none"/>
+    </w:rPr>
+  </w:style>
+  <w:style w:type="character" w:customStyle="1" w:styleId="HTMLPreformattedChar">
+    <w:name w:val="HTML Preformatted Char"/>
+    <w:basedOn w:val="DefaultParagraphFont"/>
+    <w:link w:val="HTMLPreformatted"/>
+    <w:uiPriority w:val="99"/>
+    <w:rsid w:val="003A7518"/>
+    <w:rPr>
+      <w:rFonts w:ascii="Courier New" w:eastAsia="Times New Roman" w:hAnsi="Courier New" w:cs="Courier New"/>
+      <w:kern w:val="0"/>
+      <w:sz w:val="20"/>
+      <w:szCs w:val="20"/>
+      <w14:ligatures w14:val="none"/>
+    </w:rPr>
+  </w:style>
 </w:styles>
 </file>
 

</xml_diff>

<commit_message>
Modified notes on modeling
</commit_message>
<xml_diff>
--- a/capstone_report.docx
+++ b/capstone_report.docx
@@ -193,6 +193,13 @@
           <w14:ligatures w14:val="none"/>
         </w:rPr>
       </w:pPr>
+      <w:r>
+        <w:rPr>
+          <w:rFonts w:ascii="Times New Roman" w:eastAsia="Times New Roman" w:hAnsi="Times New Roman" w:cs="Times New Roman"/>
+          <w:noProof/>
+          <w:kern w:val="0"/>
+        </w:rPr>
+      </w:r>
       <w:r>
         <w:rPr>
           <w:rFonts w:ascii="Times New Roman" w:eastAsia="Times New Roman" w:hAnsi="Times New Roman" w:cs="Times New Roman"/>
@@ -5298,25 +5305,7 @@
           <w:kern w:val="0"/>
           <w14:ligatures w14:val="none"/>
         </w:rPr>
-        <w:t xml:space="preserve">Smokers with high BMI over 30 incur high charges (some over $60K). Non-smokers show less of a clear pattern since many with high BMI still fall in the low-to-mid </w:t>
-      </w:r>
-      <w:r>
-        <w:rPr>
-          <w:rFonts w:ascii="Times New Roman" w:eastAsia="Times New Roman" w:hAnsi="Times New Roman" w:cs="Times New Roman"/>
-          <w:color w:val="000000"/>
-          <w:kern w:val="0"/>
-          <w14:ligatures w14:val="none"/>
-        </w:rPr>
-        <w:t>insurance</w:t>
-      </w:r>
-      <w:r>
-        <w:rPr>
-          <w:rFonts w:ascii="Times New Roman" w:eastAsia="Times New Roman" w:hAnsi="Times New Roman" w:cs="Times New Roman"/>
-          <w:color w:val="000000"/>
-          <w:kern w:val="0"/>
-          <w14:ligatures w14:val="none"/>
-        </w:rPr>
-        <w:t xml:space="preserve"> charge range. This means that smoking amplifies the effect of BMI on costs.</w:t>
+        <w:t>Smokers with high BMI over 30 incur high charges (some over $60K). Non-smokers show less of a clear pattern since many with high BMI still fall in the low-to-mid insurance charge range. This means that smoking amplifies the effect of BMI on costs.</w:t>
       </w:r>
     </w:p>
     <w:p>
@@ -5666,6 +5655,14 @@
       <w:r>
         <w:rPr>
           <w:rFonts w:ascii="Times New Roman" w:eastAsia="Times New Roman" w:hAnsi="Times New Roman" w:cs="Times New Roman"/>
+          <w:kern w:val="0"/>
+          <w14:ligatures w14:val="none"/>
+        </w:rPr>
+        <w:t>The</w:t>
+      </w:r>
+      <w:r>
+        <w:rPr>
+          <w:rFonts w:ascii="Times New Roman" w:eastAsia="Times New Roman" w:hAnsi="Times New Roman" w:cs="Times New Roman"/>
           <w:b/>
           <w:bCs/>
           <w:i/>
@@ -5673,15 +5670,89 @@
           <w:kern w:val="0"/>
           <w14:ligatures w14:val="none"/>
         </w:rPr>
-        <w:t>Intercept:</w:t>
-      </w:r>
-      <w:r>
-        <w:rPr>
-          <w:rFonts w:ascii="Times New Roman" w:eastAsia="Times New Roman" w:hAnsi="Times New Roman" w:cs="Times New Roman"/>
-          <w:kern w:val="0"/>
-          <w14:ligatures w14:val="none"/>
-        </w:rPr>
-        <w:t xml:space="preserve"> -11,760</w:t>
+        <w:t xml:space="preserve"> i</w:t>
+      </w:r>
+      <w:r>
+        <w:rPr>
+          <w:rFonts w:ascii="Times New Roman" w:eastAsia="Times New Roman" w:hAnsi="Times New Roman" w:cs="Times New Roman"/>
+          <w:b/>
+          <w:bCs/>
+          <w:i/>
+          <w:iCs/>
+          <w:kern w:val="0"/>
+          <w14:ligatures w14:val="none"/>
+        </w:rPr>
+        <w:t>n</w:t>
+      </w:r>
+      <w:r>
+        <w:rPr>
+          <w:rFonts w:ascii="Times New Roman" w:eastAsia="Times New Roman" w:hAnsi="Times New Roman" w:cs="Times New Roman"/>
+          <w:b/>
+          <w:bCs/>
+          <w:i/>
+          <w:iCs/>
+          <w:kern w:val="0"/>
+          <w14:ligatures w14:val="none"/>
+        </w:rPr>
+        <w:t xml:space="preserve">tercept of $11,760 </w:t>
+      </w:r>
+      <w:r>
+        <w:rPr>
+          <w:rFonts w:ascii="Times New Roman" w:eastAsia="Times New Roman" w:hAnsi="Times New Roman" w:cs="Times New Roman"/>
+          <w:kern w:val="0"/>
+          <w14:ligatures w14:val="none"/>
+        </w:rPr>
+        <w:t xml:space="preserve">is the </w:t>
+      </w:r>
+      <w:r>
+        <w:rPr>
+          <w:rFonts w:ascii="Times New Roman" w:eastAsia="Times New Roman" w:hAnsi="Times New Roman" w:cs="Times New Roman"/>
+          <w:kern w:val="0"/>
+          <w14:ligatures w14:val="none"/>
+        </w:rPr>
+        <w:t>baseline model’s prediction when all features are zero</w:t>
+      </w:r>
+      <w:r>
+        <w:rPr>
+          <w:rFonts w:ascii="Times New Roman" w:eastAsia="Times New Roman" w:hAnsi="Times New Roman" w:cs="Times New Roman"/>
+          <w:kern w:val="0"/>
+          <w14:ligatures w14:val="none"/>
+        </w:rPr>
+        <w:t xml:space="preserve">. </w:t>
+      </w:r>
+      <w:r>
+        <w:rPr>
+          <w:rFonts w:ascii="Times New Roman" w:eastAsia="Times New Roman" w:hAnsi="Times New Roman" w:cs="Times New Roman"/>
+          <w:kern w:val="0"/>
+          <w14:ligatures w14:val="none"/>
+        </w:rPr>
+        <w:t>It r</w:t>
+      </w:r>
+      <w:r>
+        <w:rPr>
+          <w:rFonts w:ascii="Times New Roman" w:hAnsi="Times New Roman" w:cs="Times New Roman"/>
+        </w:rPr>
+        <w:t xml:space="preserve">epresents the expected charges for a “typical” person </w:t>
+      </w:r>
+      <w:r>
+        <w:rPr>
+          <w:rFonts w:ascii="Times New Roman" w:hAnsi="Times New Roman" w:cs="Times New Roman"/>
+        </w:rPr>
+        <w:t xml:space="preserve">with </w:t>
+      </w:r>
+      <w:r>
+        <w:rPr>
+          <w:rFonts w:ascii="Times New Roman" w:hAnsi="Times New Roman" w:cs="Times New Roman"/>
+        </w:rPr>
+        <w:t>average age, average BMI, non-smoker, etc.)</w:t>
+      </w:r>
+      <w:r>
+        <w:rPr>
+          <w:rFonts w:ascii="Times New Roman" w:eastAsia="Times New Roman" w:hAnsi="Times New Roman" w:cs="Times New Roman"/>
+          <w:kern w:val="0"/>
+          <w14:ligatures w14:val="none"/>
+        </w:rPr>
+        <w:t xml:space="preserve"> </w:t>
       </w:r>
     </w:p>
     <w:p>
@@ -5741,6 +5812,7 @@
       <w:tblPr>
         <w:tblStyle w:val="TableGrid"/>
         <w:tblW w:w="0" w:type="auto"/>
+        <w:tblInd w:w="1471" w:type="dxa"/>
         <w:tblLook w:val="04A0" w:firstRow="1" w:lastRow="0" w:firstColumn="1" w:lastColumn="0" w:noHBand="0" w:noVBand="1"/>
       </w:tblPr>
       <w:tblGrid>
@@ -6120,6 +6192,19 @@
         <w:ind w:right="-360"/>
         <w:rPr>
           <w:rFonts w:ascii="Times New Roman" w:eastAsia="Times New Roman" w:hAnsi="Times New Roman" w:cs="Times New Roman"/>
+          <w:kern w:val="0"/>
+          <w:sz w:val="28"/>
+          <w:szCs w:val="28"/>
+          <w14:ligatures w14:val="none"/>
+        </w:rPr>
+      </w:pPr>
+    </w:p>
+    <w:p>
+      <w:pPr>
+        <w:spacing w:after="0" w:line="240" w:lineRule="auto"/>
+        <w:ind w:right="-360"/>
+        <w:rPr>
+          <w:rFonts w:ascii="Times New Roman" w:eastAsia="Times New Roman" w:hAnsi="Times New Roman" w:cs="Times New Roman"/>
           <w:b/>
           <w:bCs/>
           <w:i/>
@@ -6142,7 +6227,6 @@
           <w:szCs w:val="28"/>
           <w14:ligatures w14:val="none"/>
         </w:rPr>
-        <w:lastRenderedPageBreak/>
         <w:t>Feature Importance:</w:t>
       </w:r>
     </w:p>

</xml_diff>